<commit_message>
MAJ du JSON et du rapport
</commit_message>
<xml_diff>
--- a/Labo1/Labo 1 - rapport.docx
+++ b/Labo1/Labo 1 - rapport.docx
@@ -6,8 +6,6 @@
       <w:pPr>
         <w:pStyle w:val="Titre"/>
       </w:pPr>
-      <w:bookmarkStart w:id="0" w:name="_GoBack"/>
-      <w:bookmarkEnd w:id="0"/>
       <w:r>
         <w:t>Labo 1</w:t>
       </w:r>
@@ -785,12 +783,12 @@
       <w:pPr>
         <w:pStyle w:val="Titre1"/>
       </w:pPr>
-      <w:bookmarkStart w:id="1" w:name="_Toc508977029"/>
+      <w:bookmarkStart w:id="0" w:name="_Toc508977029"/>
       <w:r>
         <w:lastRenderedPageBreak/>
         <w:t>Introduction</w:t>
       </w:r>
-      <w:bookmarkEnd w:id="1"/>
+      <w:bookmarkEnd w:id="0"/>
     </w:p>
     <w:p>
       <w:r>
@@ -859,21 +857,21 @@
       <w:pPr>
         <w:pStyle w:val="Titre1"/>
       </w:pPr>
-      <w:bookmarkStart w:id="2" w:name="_Toc508977030"/>
+      <w:bookmarkStart w:id="1" w:name="_Toc508977030"/>
       <w:r>
         <w:t>La structure du document XML</w:t>
       </w:r>
-      <w:bookmarkEnd w:id="2"/>
+      <w:bookmarkEnd w:id="1"/>
     </w:p>
     <w:p>
       <w:pPr>
         <w:pStyle w:val="Titre2"/>
       </w:pPr>
-      <w:bookmarkStart w:id="3" w:name="_Toc508977031"/>
+      <w:bookmarkStart w:id="2" w:name="_Toc508977031"/>
       <w:r>
         <w:t>Graphe</w:t>
       </w:r>
-      <w:bookmarkEnd w:id="3"/>
+      <w:bookmarkEnd w:id="2"/>
     </w:p>
     <w:p>
       <w:r>
@@ -899,20 +897,30 @@
       <w:pPr>
         <w:pStyle w:val="Titre2"/>
       </w:pPr>
-      <w:bookmarkStart w:id="4" w:name="_Toc508977032"/>
+      <w:bookmarkStart w:id="3" w:name="_Toc508977032"/>
       <w:r>
         <w:t>Commentaires</w:t>
       </w:r>
-      <w:bookmarkEnd w:id="4"/>
+      <w:bookmarkEnd w:id="3"/>
     </w:p>
     <w:p/>
     <w:p>
       <w:pPr>
         <w:pStyle w:val="Titre1"/>
       </w:pPr>
-      <w:bookmarkStart w:id="5" w:name="_Toc508977033"/>
+      <w:bookmarkStart w:id="4" w:name="_Toc508977033"/>
       <w:r>
         <w:t>Grammaire DTD</w:t>
+      </w:r>
+      <w:bookmarkEnd w:id="4"/>
+    </w:p>
+    <w:p>
+      <w:pPr>
+        <w:pStyle w:val="Titre2"/>
+      </w:pPr>
+      <w:bookmarkStart w:id="5" w:name="_Toc508977034"/>
+      <w:r>
+        <w:t>Grammaire</w:t>
       </w:r>
       <w:bookmarkEnd w:id="5"/>
     </w:p>
@@ -920,34 +928,2396 @@
       <w:pPr>
         <w:pStyle w:val="Titre2"/>
       </w:pPr>
-      <w:bookmarkStart w:id="6" w:name="_Toc508977034"/>
-      <w:r>
-        <w:t>Grammaire</w:t>
-      </w:r>
-      <w:bookmarkEnd w:id="6"/>
-    </w:p>
-    <w:p>
-      <w:pPr>
-        <w:pStyle w:val="Titre2"/>
-      </w:pPr>
-      <w:bookmarkStart w:id="7" w:name="_Toc508977035"/>
+      <w:bookmarkStart w:id="6" w:name="_Toc508977035"/>
       <w:r>
         <w:t>Commentaire</w:t>
       </w:r>
-      <w:bookmarkEnd w:id="7"/>
+      <w:bookmarkEnd w:id="6"/>
       <w:r>
         <w:t>s</w:t>
       </w:r>
     </w:p>
     <w:p>
       <w:pPr>
+        <w:jc w:val="left"/>
+      </w:pPr>
+      <w:r>
+        <w:br w:type="page"/>
+      </w:r>
+    </w:p>
+    <w:p>
+      <w:pPr>
         <w:pStyle w:val="Titre1"/>
       </w:pPr>
-      <w:bookmarkStart w:id="8" w:name="_Toc508977036"/>
+      <w:bookmarkStart w:id="7" w:name="_Toc508977036"/>
+      <w:r>
+        <w:rPr>
+          <w:noProof/>
+        </w:rPr>
+        <w:lastRenderedPageBreak/>
+        <mc:AlternateContent>
+          <mc:Choice Requires="wps">
+            <w:drawing>
+              <wp:anchor distT="0" distB="0" distL="114300" distR="114300" simplePos="0" relativeHeight="251659264" behindDoc="0" locked="0" layoutInCell="1" allowOverlap="1">
+                <wp:simplePos x="0" y="0"/>
+                <wp:positionH relativeFrom="column">
+                  <wp:posOffset>-793750</wp:posOffset>
+                </wp:positionH>
+                <wp:positionV relativeFrom="paragraph">
+                  <wp:posOffset>280035</wp:posOffset>
+                </wp:positionV>
+                <wp:extent cx="4794885" cy="7346950"/>
+                <wp:effectExtent l="0" t="0" r="24765" b="25400"/>
+                <wp:wrapSquare wrapText="bothSides"/>
+                <wp:docPr id="1" name="Zone de texte 1"/>
+                <wp:cNvGraphicFramePr/>
+                <a:graphic xmlns:a="http://schemas.openxmlformats.org/drawingml/2006/main">
+                  <a:graphicData uri="http://schemas.microsoft.com/office/word/2010/wordprocessingShape">
+                    <wps:wsp>
+                      <wps:cNvSpPr txBox="1"/>
+                      <wps:spPr>
+                        <a:xfrm>
+                          <a:off x="0" y="0"/>
+                          <a:ext cx="4794885" cy="7346950"/>
+                        </a:xfrm>
+                        <a:prstGeom prst="rect">
+                          <a:avLst/>
+                        </a:prstGeom>
+                        <a:solidFill>
+                          <a:schemeClr val="lt1"/>
+                        </a:solidFill>
+                        <a:ln w="6350">
+                          <a:solidFill>
+                            <a:prstClr val="black"/>
+                          </a:solidFill>
+                        </a:ln>
+                      </wps:spPr>
+                      <wps:txbx>
+                        <w:txbxContent>
+                          <w:p>
+                            <w:pPr>
+                              <w:jc w:val="left"/>
+                              <w:rPr>
+                                <w:rFonts w:ascii="Courier New" w:hAnsi="Courier New" w:cs="Courier New"/>
+                                <w:sz w:val="20"/>
+                              </w:rPr>
+                            </w:pPr>
+                            <w:r>
+                              <w:rPr>
+                                <w:rFonts w:ascii="Courier New" w:hAnsi="Courier New" w:cs="Courier New"/>
+                                <w:sz w:val="20"/>
+                              </w:rPr>
+                              <w:t>{</w:t>
+                            </w:r>
+                            <w:r>
+                              <w:rPr>
+                                <w:rFonts w:ascii="Courier New" w:hAnsi="Courier New" w:cs="Courier New"/>
+                                <w:sz w:val="20"/>
+                              </w:rPr>
+                              <w:br/>
+                            </w:r>
+                            <w:r>
+                              <w:rPr>
+                                <w:rFonts w:ascii="Courier New" w:hAnsi="Courier New" w:cs="Courier New"/>
+                                <w:sz w:val="12"/>
+                              </w:rPr>
+                              <w:t xml:space="preserve">   </w:t>
+                            </w:r>
+                            <w:r>
+                              <w:rPr>
+                                <w:rFonts w:ascii="Courier New" w:hAnsi="Courier New" w:cs="Courier New"/>
+                                <w:sz w:val="20"/>
+                              </w:rPr>
+                              <w:t>"projections": {</w:t>
+                            </w:r>
+                            <w:r>
+                              <w:rPr>
+                                <w:rFonts w:ascii="Courier New" w:hAnsi="Courier New" w:cs="Courier New"/>
+                                <w:sz w:val="20"/>
+                              </w:rPr>
+                              <w:br/>
+                            </w:r>
+                            <w:r>
+                              <w:rPr>
+                                <w:rFonts w:ascii="Courier New" w:hAnsi="Courier New" w:cs="Courier New"/>
+                                <w:sz w:val="12"/>
+                                <w:szCs w:val="10"/>
+                              </w:rPr>
+                              <w:t xml:space="preserve">      </w:t>
+                            </w:r>
+                            <w:r>
+                              <w:rPr>
+                                <w:rFonts w:ascii="Courier New" w:hAnsi="Courier New" w:cs="Courier New"/>
+                                <w:sz w:val="20"/>
+                              </w:rPr>
+                              <w:t>"projection": [</w:t>
+                            </w:r>
+                            <w:r>
+                              <w:rPr>
+                                <w:rFonts w:ascii="Courier New" w:hAnsi="Courier New" w:cs="Courier New"/>
+                                <w:sz w:val="20"/>
+                              </w:rPr>
+                              <w:br/>
+                            </w:r>
+                            <w:r>
+                              <w:rPr>
+                                <w:rFonts w:ascii="Courier New" w:hAnsi="Courier New" w:cs="Courier New"/>
+                                <w:sz w:val="12"/>
+                                <w:szCs w:val="10"/>
+                              </w:rPr>
+                              <w:t xml:space="preserve">         </w:t>
+                            </w:r>
+                            <w:r>
+                              <w:rPr>
+                                <w:rFonts w:ascii="Courier New" w:hAnsi="Courier New" w:cs="Courier New"/>
+                                <w:sz w:val="20"/>
+                              </w:rPr>
+                              <w:t>{</w:t>
+                            </w:r>
+                            <w:r>
+                              <w:rPr>
+                                <w:rFonts w:ascii="Courier New" w:hAnsi="Courier New" w:cs="Courier New"/>
+                                <w:sz w:val="20"/>
+                              </w:rPr>
+                              <w:br/>
+                            </w:r>
+                            <w:r>
+                              <w:rPr>
+                                <w:rFonts w:ascii="Courier New" w:hAnsi="Courier New" w:cs="Courier New"/>
+                                <w:sz w:val="12"/>
+                                <w:szCs w:val="10"/>
+                              </w:rPr>
+                              <w:t xml:space="preserve">            </w:t>
+                            </w:r>
+                            <w:r>
+                              <w:rPr>
+                                <w:rFonts w:ascii="Courier New" w:hAnsi="Courier New" w:cs="Courier New"/>
+                                <w:sz w:val="20"/>
+                              </w:rPr>
+                              <w:t>"date": {</w:t>
+                            </w:r>
+                            <w:r>
+                              <w:rPr>
+                                <w:rFonts w:ascii="Courier New" w:hAnsi="Courier New" w:cs="Courier New"/>
+                                <w:sz w:val="20"/>
+                              </w:rPr>
+                              <w:br/>
+                            </w:r>
+                            <w:r>
+                              <w:rPr>
+                                <w:rFonts w:ascii="Courier New" w:hAnsi="Courier New" w:cs="Courier New"/>
+                                <w:sz w:val="12"/>
+                                <w:szCs w:val="10"/>
+                              </w:rPr>
+                              <w:t xml:space="preserve">               </w:t>
+                            </w:r>
+                            <w:r>
+                              <w:rPr>
+                                <w:rFonts w:ascii="Courier New" w:hAnsi="Courier New" w:cs="Courier New"/>
+                                <w:sz w:val="20"/>
+                              </w:rPr>
+                              <w:t>"jour": "09",</w:t>
+                            </w:r>
+                            <w:r>
+                              <w:rPr>
+                                <w:rFonts w:ascii="Courier New" w:hAnsi="Courier New" w:cs="Courier New"/>
+                                <w:sz w:val="20"/>
+                              </w:rPr>
+                              <w:br/>
+                            </w:r>
+                            <w:r>
+                              <w:rPr>
+                                <w:rFonts w:ascii="Courier New" w:hAnsi="Courier New" w:cs="Courier New"/>
+                                <w:sz w:val="12"/>
+                                <w:szCs w:val="10"/>
+                              </w:rPr>
+                              <w:t xml:space="preserve">               </w:t>
+                            </w:r>
+                            <w:r>
+                              <w:rPr>
+                                <w:rFonts w:ascii="Courier New" w:hAnsi="Courier New" w:cs="Courier New"/>
+                                <w:sz w:val="20"/>
+                              </w:rPr>
+                              <w:t>"mois": "04",</w:t>
+                            </w:r>
+                            <w:r>
+                              <w:rPr>
+                                <w:rFonts w:ascii="Courier New" w:hAnsi="Courier New" w:cs="Courier New"/>
+                                <w:sz w:val="20"/>
+                              </w:rPr>
+                              <w:br/>
+                            </w:r>
+                            <w:r>
+                              <w:rPr>
+                                <w:rFonts w:ascii="Courier New" w:hAnsi="Courier New" w:cs="Courier New"/>
+                                <w:sz w:val="12"/>
+                                <w:szCs w:val="10"/>
+                              </w:rPr>
+                              <w:t xml:space="preserve">               </w:t>
+                            </w:r>
+                            <w:r>
+                              <w:rPr>
+                                <w:rFonts w:ascii="Courier New" w:hAnsi="Courier New" w:cs="Courier New"/>
+                                <w:sz w:val="20"/>
+                              </w:rPr>
+                              <w:t>"</w:t>
+                            </w:r>
+                            <w:proofErr w:type="spellStart"/>
+                            <w:r>
+                              <w:rPr>
+                                <w:rFonts w:ascii="Courier New" w:hAnsi="Courier New" w:cs="Courier New"/>
+                                <w:sz w:val="20"/>
+                              </w:rPr>
+                              <w:t>annee</w:t>
+                            </w:r>
+                            <w:proofErr w:type="spellEnd"/>
+                            <w:r>
+                              <w:rPr>
+                                <w:rFonts w:ascii="Courier New" w:hAnsi="Courier New" w:cs="Courier New"/>
+                                <w:sz w:val="20"/>
+                              </w:rPr>
+                              <w:t>": "2018"</w:t>
+                            </w:r>
+                            <w:r>
+                              <w:rPr>
+                                <w:rFonts w:ascii="Courier New" w:hAnsi="Courier New" w:cs="Courier New"/>
+                                <w:sz w:val="20"/>
+                              </w:rPr>
+                              <w:br/>
+                            </w:r>
+                            <w:r>
+                              <w:rPr>
+                                <w:rFonts w:ascii="Courier New" w:hAnsi="Courier New" w:cs="Courier New"/>
+                                <w:sz w:val="12"/>
+                                <w:szCs w:val="10"/>
+                              </w:rPr>
+                              <w:t xml:space="preserve">            </w:t>
+                            </w:r>
+                            <w:r>
+                              <w:rPr>
+                                <w:rFonts w:ascii="Courier New" w:hAnsi="Courier New" w:cs="Courier New"/>
+                                <w:sz w:val="20"/>
+                              </w:rPr>
+                              <w:t>},</w:t>
+                            </w:r>
+                            <w:r>
+                              <w:rPr>
+                                <w:rFonts w:ascii="Courier New" w:hAnsi="Courier New" w:cs="Courier New"/>
+                                <w:sz w:val="20"/>
+                              </w:rPr>
+                              <w:br/>
+                            </w:r>
+                            <w:r>
+                              <w:rPr>
+                                <w:rFonts w:ascii="Courier New" w:hAnsi="Courier New" w:cs="Courier New"/>
+                                <w:sz w:val="12"/>
+                                <w:szCs w:val="10"/>
+                              </w:rPr>
+                              <w:t xml:space="preserve">            </w:t>
+                            </w:r>
+                            <w:r>
+                              <w:rPr>
+                                <w:rFonts w:ascii="Courier New" w:hAnsi="Courier New" w:cs="Courier New"/>
+                                <w:sz w:val="20"/>
+                              </w:rPr>
+                              <w:t>"film": {</w:t>
+                            </w:r>
+                            <w:r>
+                              <w:rPr>
+                                <w:rFonts w:ascii="Courier New" w:hAnsi="Courier New" w:cs="Courier New"/>
+                                <w:sz w:val="20"/>
+                              </w:rPr>
+                              <w:br/>
+                            </w:r>
+                            <w:r>
+                              <w:rPr>
+                                <w:rFonts w:ascii="Courier New" w:hAnsi="Courier New" w:cs="Courier New"/>
+                                <w:sz w:val="12"/>
+                                <w:szCs w:val="10"/>
+                              </w:rPr>
+                              <w:t xml:space="preserve">               </w:t>
+                            </w:r>
+                            <w:r>
+                              <w:rPr>
+                                <w:rFonts w:ascii="Courier New" w:hAnsi="Courier New" w:cs="Courier New"/>
+                                <w:sz w:val="20"/>
+                              </w:rPr>
+                              <w:t>"titre": "Le magnifique projet de SER",</w:t>
+                            </w:r>
+                            <w:r>
+                              <w:rPr>
+                                <w:rFonts w:ascii="Courier New" w:hAnsi="Courier New" w:cs="Courier New"/>
+                                <w:sz w:val="20"/>
+                              </w:rPr>
+                              <w:br/>
+                            </w:r>
+                            <w:r>
+                              <w:rPr>
+                                <w:rFonts w:ascii="Courier New" w:hAnsi="Courier New" w:cs="Courier New"/>
+                                <w:sz w:val="12"/>
+                                <w:szCs w:val="10"/>
+                              </w:rPr>
+                              <w:t xml:space="preserve">               </w:t>
+                            </w:r>
+                            <w:r>
+                              <w:rPr>
+                                <w:rFonts w:ascii="Courier New" w:hAnsi="Courier New" w:cs="Courier New"/>
+                                <w:sz w:val="20"/>
+                              </w:rPr>
+                              <w:t>"acteurs": {</w:t>
+                            </w:r>
+                            <w:r>
+                              <w:rPr>
+                                <w:rFonts w:ascii="Courier New" w:hAnsi="Courier New" w:cs="Courier New"/>
+                                <w:sz w:val="20"/>
+                              </w:rPr>
+                              <w:br/>
+                            </w:r>
+                            <w:r>
+                              <w:rPr>
+                                <w:rFonts w:ascii="Courier New" w:hAnsi="Courier New" w:cs="Courier New"/>
+                                <w:sz w:val="12"/>
+                                <w:szCs w:val="10"/>
+                              </w:rPr>
+                              <w:t xml:space="preserve">                  </w:t>
+                            </w:r>
+                            <w:r>
+                              <w:rPr>
+                                <w:rFonts w:ascii="Courier New" w:hAnsi="Courier New" w:cs="Courier New"/>
+                                <w:sz w:val="20"/>
+                              </w:rPr>
+                              <w:t>"acteur": [</w:t>
+                            </w:r>
+                            <w:r>
+                              <w:rPr>
+                                <w:rFonts w:ascii="Courier New" w:hAnsi="Courier New" w:cs="Courier New"/>
+                                <w:sz w:val="20"/>
+                              </w:rPr>
+                              <w:br/>
+                            </w:r>
+                            <w:r>
+                              <w:rPr>
+                                <w:rFonts w:ascii="Courier New" w:hAnsi="Courier New" w:cs="Courier New"/>
+                                <w:sz w:val="12"/>
+                                <w:szCs w:val="10"/>
+                              </w:rPr>
+                              <w:t xml:space="preserve">                     </w:t>
+                            </w:r>
+                            <w:r>
+                              <w:rPr>
+                                <w:rFonts w:ascii="Courier New" w:hAnsi="Courier New" w:cs="Courier New"/>
+                                <w:sz w:val="20"/>
+                              </w:rPr>
+                              <w:t>{</w:t>
+                            </w:r>
+                            <w:r>
+                              <w:rPr>
+                                <w:rFonts w:ascii="Courier New" w:hAnsi="Courier New" w:cs="Courier New"/>
+                                <w:sz w:val="20"/>
+                              </w:rPr>
+                              <w:br/>
+                            </w:r>
+                            <w:r>
+                              <w:rPr>
+                                <w:rFonts w:ascii="Courier New" w:hAnsi="Courier New" w:cs="Courier New"/>
+                                <w:sz w:val="12"/>
+                                <w:szCs w:val="10"/>
+                              </w:rPr>
+                              <w:t xml:space="preserve">                        </w:t>
+                            </w:r>
+                            <w:r>
+                              <w:rPr>
+                                <w:rFonts w:ascii="Courier New" w:hAnsi="Courier New" w:cs="Courier New"/>
+                                <w:sz w:val="20"/>
+                              </w:rPr>
+                              <w:t>"</w:t>
+                            </w:r>
+                            <w:proofErr w:type="spellStart"/>
+                            <w:r>
+                              <w:rPr>
+                                <w:rFonts w:ascii="Courier New" w:hAnsi="Courier New" w:cs="Courier New"/>
+                                <w:sz w:val="20"/>
+                              </w:rPr>
+                              <w:t>nom_naissance</w:t>
+                            </w:r>
+                            <w:proofErr w:type="spellEnd"/>
+                            <w:r>
+                              <w:rPr>
+                                <w:rFonts w:ascii="Courier New" w:hAnsi="Courier New" w:cs="Courier New"/>
+                                <w:sz w:val="20"/>
+                              </w:rPr>
+                              <w:t>": "David Jaquet"</w:t>
+                            </w:r>
+                            <w:r>
+                              <w:rPr>
+                                <w:rFonts w:ascii="Courier New" w:hAnsi="Courier New" w:cs="Courier New"/>
+                                <w:sz w:val="20"/>
+                              </w:rPr>
+                              <w:br/>
+                            </w:r>
+                            <w:r>
+                              <w:rPr>
+                                <w:rFonts w:ascii="Courier New" w:hAnsi="Courier New" w:cs="Courier New"/>
+                                <w:sz w:val="12"/>
+                                <w:szCs w:val="10"/>
+                              </w:rPr>
+                              <w:t xml:space="preserve">                     </w:t>
+                            </w:r>
+                            <w:r>
+                              <w:rPr>
+                                <w:rFonts w:ascii="Courier New" w:hAnsi="Courier New" w:cs="Courier New"/>
+                                <w:sz w:val="20"/>
+                              </w:rPr>
+                              <w:t>},</w:t>
+                            </w:r>
+                            <w:r>
+                              <w:rPr>
+                                <w:rFonts w:ascii="Courier New" w:hAnsi="Courier New" w:cs="Courier New"/>
+                                <w:sz w:val="20"/>
+                              </w:rPr>
+                              <w:br/>
+                            </w:r>
+                            <w:r>
+                              <w:rPr>
+                                <w:rFonts w:ascii="Courier New" w:hAnsi="Courier New" w:cs="Courier New"/>
+                                <w:sz w:val="12"/>
+                                <w:szCs w:val="10"/>
+                              </w:rPr>
+                              <w:t xml:space="preserve">                     </w:t>
+                            </w:r>
+                            <w:r>
+                              <w:rPr>
+                                <w:rFonts w:ascii="Courier New" w:hAnsi="Courier New" w:cs="Courier New"/>
+                                <w:sz w:val="20"/>
+                              </w:rPr>
+                              <w:t>{</w:t>
+                            </w:r>
+                            <w:r>
+                              <w:rPr>
+                                <w:rFonts w:ascii="Courier New" w:hAnsi="Courier New" w:cs="Courier New"/>
+                                <w:sz w:val="20"/>
+                              </w:rPr>
+                              <w:br/>
+                            </w:r>
+                            <w:r>
+                              <w:rPr>
+                                <w:rFonts w:ascii="Courier New" w:hAnsi="Courier New" w:cs="Courier New"/>
+                                <w:sz w:val="12"/>
+                              </w:rPr>
+                              <w:t xml:space="preserve">                        </w:t>
+                            </w:r>
+                            <w:r>
+                              <w:rPr>
+                                <w:rFonts w:ascii="Courier New" w:hAnsi="Courier New" w:cs="Courier New"/>
+                                <w:sz w:val="20"/>
+                              </w:rPr>
+                              <w:t>"</w:t>
+                            </w:r>
+                            <w:proofErr w:type="spellStart"/>
+                            <w:r>
+                              <w:rPr>
+                                <w:rFonts w:ascii="Courier New" w:hAnsi="Courier New" w:cs="Courier New"/>
+                                <w:sz w:val="20"/>
+                              </w:rPr>
+                              <w:t>nom_naissance</w:t>
+                            </w:r>
+                            <w:proofErr w:type="spellEnd"/>
+                            <w:r>
+                              <w:rPr>
+                                <w:rFonts w:ascii="Courier New" w:hAnsi="Courier New" w:cs="Courier New"/>
+                                <w:sz w:val="20"/>
+                              </w:rPr>
+                              <w:t xml:space="preserve">": "Vincent </w:t>
+                            </w:r>
+                            <w:proofErr w:type="spellStart"/>
+                            <w:r>
+                              <w:rPr>
+                                <w:rFonts w:ascii="Courier New" w:hAnsi="Courier New" w:cs="Courier New"/>
+                                <w:sz w:val="20"/>
+                              </w:rPr>
+                              <w:t>Guidoux</w:t>
+                            </w:r>
+                            <w:proofErr w:type="spellEnd"/>
+                            <w:r>
+                              <w:rPr>
+                                <w:rFonts w:ascii="Courier New" w:hAnsi="Courier New" w:cs="Courier New"/>
+                                <w:sz w:val="20"/>
+                              </w:rPr>
+                              <w:t>"</w:t>
+                            </w:r>
+                            <w:r>
+                              <w:rPr>
+                                <w:rFonts w:ascii="Courier New" w:hAnsi="Courier New" w:cs="Courier New"/>
+                                <w:sz w:val="20"/>
+                              </w:rPr>
+                              <w:br/>
+                            </w:r>
+                            <w:r>
+                              <w:rPr>
+                                <w:rFonts w:ascii="Courier New" w:hAnsi="Courier New" w:cs="Courier New"/>
+                                <w:sz w:val="12"/>
+                              </w:rPr>
+                              <w:t xml:space="preserve">                     </w:t>
+                            </w:r>
+                            <w:r>
+                              <w:rPr>
+                                <w:rFonts w:ascii="Courier New" w:hAnsi="Courier New" w:cs="Courier New"/>
+                                <w:sz w:val="20"/>
+                              </w:rPr>
+                              <w:t>}</w:t>
+                            </w:r>
+                            <w:r>
+                              <w:rPr>
+                                <w:rFonts w:ascii="Courier New" w:hAnsi="Courier New" w:cs="Courier New"/>
+                                <w:sz w:val="20"/>
+                              </w:rPr>
+                              <w:br/>
+                            </w:r>
+                            <w:r>
+                              <w:rPr>
+                                <w:rFonts w:ascii="Courier New" w:hAnsi="Courier New" w:cs="Courier New"/>
+                                <w:sz w:val="12"/>
+                              </w:rPr>
+                              <w:t xml:space="preserve">                  </w:t>
+                            </w:r>
+                            <w:r>
+                              <w:rPr>
+                                <w:rFonts w:ascii="Courier New" w:hAnsi="Courier New" w:cs="Courier New"/>
+                                <w:sz w:val="20"/>
+                              </w:rPr>
+                              <w:t>]</w:t>
+                            </w:r>
+                            <w:r>
+                              <w:rPr>
+                                <w:rFonts w:ascii="Courier New" w:hAnsi="Courier New" w:cs="Courier New"/>
+                                <w:sz w:val="20"/>
+                              </w:rPr>
+                              <w:br/>
+                            </w:r>
+                            <w:r>
+                              <w:rPr>
+                                <w:rFonts w:ascii="Courier New" w:hAnsi="Courier New" w:cs="Courier New"/>
+                                <w:sz w:val="12"/>
+                              </w:rPr>
+                              <w:t xml:space="preserve">               </w:t>
+                            </w:r>
+                            <w:r>
+                              <w:rPr>
+                                <w:rFonts w:ascii="Courier New" w:hAnsi="Courier New" w:cs="Courier New"/>
+                                <w:sz w:val="20"/>
+                              </w:rPr>
+                              <w:t>}</w:t>
+                            </w:r>
+                            <w:r>
+                              <w:rPr>
+                                <w:rFonts w:ascii="Courier New" w:hAnsi="Courier New" w:cs="Courier New"/>
+                                <w:sz w:val="20"/>
+                              </w:rPr>
+                              <w:br/>
+                            </w:r>
+                            <w:r>
+                              <w:rPr>
+                                <w:rFonts w:ascii="Courier New" w:hAnsi="Courier New" w:cs="Courier New"/>
+                                <w:sz w:val="12"/>
+                              </w:rPr>
+                              <w:t xml:space="preserve">            </w:t>
+                            </w:r>
+                            <w:r>
+                              <w:rPr>
+                                <w:rFonts w:ascii="Courier New" w:hAnsi="Courier New" w:cs="Courier New"/>
+                                <w:sz w:val="20"/>
+                              </w:rPr>
+                              <w:t>}</w:t>
+                            </w:r>
+                            <w:r>
+                              <w:rPr>
+                                <w:rFonts w:ascii="Courier New" w:hAnsi="Courier New" w:cs="Courier New"/>
+                                <w:sz w:val="20"/>
+                              </w:rPr>
+                              <w:br/>
+                            </w:r>
+                            <w:r>
+                              <w:rPr>
+                                <w:rFonts w:ascii="Courier New" w:hAnsi="Courier New" w:cs="Courier New"/>
+                                <w:sz w:val="12"/>
+                                <w:szCs w:val="10"/>
+                              </w:rPr>
+                              <w:t xml:space="preserve">         </w:t>
+                            </w:r>
+                            <w:r>
+                              <w:rPr>
+                                <w:rFonts w:ascii="Courier New" w:hAnsi="Courier New" w:cs="Courier New"/>
+                                <w:sz w:val="20"/>
+                              </w:rPr>
+                              <w:t>},</w:t>
+                            </w:r>
+                            <w:r>
+                              <w:rPr>
+                                <w:rFonts w:ascii="Courier New" w:hAnsi="Courier New" w:cs="Courier New"/>
+                                <w:sz w:val="20"/>
+                              </w:rPr>
+                              <w:br/>
+                            </w:r>
+                            <w:r>
+                              <w:rPr>
+                                <w:rFonts w:ascii="Courier New" w:hAnsi="Courier New" w:cs="Courier New"/>
+                                <w:sz w:val="12"/>
+                                <w:szCs w:val="10"/>
+                              </w:rPr>
+                              <w:t xml:space="preserve">         </w:t>
+                            </w:r>
+                            <w:r>
+                              <w:rPr>
+                                <w:rFonts w:ascii="Courier New" w:hAnsi="Courier New" w:cs="Courier New"/>
+                                <w:sz w:val="20"/>
+                              </w:rPr>
+                              <w:t>{</w:t>
+                            </w:r>
+                            <w:r>
+                              <w:rPr>
+                                <w:rFonts w:ascii="Courier New" w:hAnsi="Courier New" w:cs="Courier New"/>
+                                <w:sz w:val="20"/>
+                              </w:rPr>
+                              <w:br/>
+                            </w:r>
+                            <w:r>
+                              <w:rPr>
+                                <w:rFonts w:ascii="Courier New" w:hAnsi="Courier New" w:cs="Courier New"/>
+                                <w:sz w:val="12"/>
+                                <w:szCs w:val="10"/>
+                              </w:rPr>
+                              <w:t xml:space="preserve">            </w:t>
+                            </w:r>
+                            <w:r>
+                              <w:rPr>
+                                <w:rFonts w:ascii="Courier New" w:hAnsi="Courier New" w:cs="Courier New"/>
+                                <w:sz w:val="20"/>
+                              </w:rPr>
+                              <w:t>"date": {</w:t>
+                            </w:r>
+                            <w:r>
+                              <w:rPr>
+                                <w:rFonts w:ascii="Courier New" w:hAnsi="Courier New" w:cs="Courier New"/>
+                                <w:sz w:val="20"/>
+                              </w:rPr>
+                              <w:br/>
+                            </w:r>
+                            <w:r>
+                              <w:rPr>
+                                <w:rFonts w:ascii="Courier New" w:hAnsi="Courier New" w:cs="Courier New"/>
+                                <w:sz w:val="12"/>
+                                <w:szCs w:val="10"/>
+                              </w:rPr>
+                              <w:t xml:space="preserve">               </w:t>
+                            </w:r>
+                            <w:r>
+                              <w:rPr>
+                                <w:rFonts w:ascii="Courier New" w:hAnsi="Courier New" w:cs="Courier New"/>
+                                <w:sz w:val="20"/>
+                              </w:rPr>
+                              <w:t>"jour": "10",</w:t>
+                            </w:r>
+                            <w:r>
+                              <w:rPr>
+                                <w:rFonts w:ascii="Courier New" w:hAnsi="Courier New" w:cs="Courier New"/>
+                                <w:sz w:val="20"/>
+                              </w:rPr>
+                              <w:br/>
+                            </w:r>
+                            <w:r>
+                              <w:rPr>
+                                <w:rFonts w:ascii="Courier New" w:hAnsi="Courier New" w:cs="Courier New"/>
+                                <w:sz w:val="12"/>
+                                <w:szCs w:val="10"/>
+                              </w:rPr>
+                              <w:t xml:space="preserve">               </w:t>
+                            </w:r>
+                            <w:r>
+                              <w:rPr>
+                                <w:rFonts w:ascii="Courier New" w:hAnsi="Courier New" w:cs="Courier New"/>
+                                <w:sz w:val="20"/>
+                              </w:rPr>
+                              <w:t>"mois": "05",</w:t>
+                            </w:r>
+                            <w:r>
+                              <w:rPr>
+                                <w:rFonts w:ascii="Courier New" w:hAnsi="Courier New" w:cs="Courier New"/>
+                                <w:sz w:val="20"/>
+                              </w:rPr>
+                              <w:br/>
+                            </w:r>
+                            <w:r>
+                              <w:rPr>
+                                <w:rFonts w:ascii="Courier New" w:hAnsi="Courier New" w:cs="Courier New"/>
+                                <w:sz w:val="12"/>
+                                <w:szCs w:val="10"/>
+                              </w:rPr>
+                              <w:t xml:space="preserve">               </w:t>
+                            </w:r>
+                            <w:r>
+                              <w:rPr>
+                                <w:rFonts w:ascii="Courier New" w:hAnsi="Courier New" w:cs="Courier New"/>
+                                <w:sz w:val="20"/>
+                              </w:rPr>
+                              <w:t>"</w:t>
+                            </w:r>
+                            <w:proofErr w:type="spellStart"/>
+                            <w:r>
+                              <w:rPr>
+                                <w:rFonts w:ascii="Courier New" w:hAnsi="Courier New" w:cs="Courier New"/>
+                                <w:sz w:val="20"/>
+                              </w:rPr>
+                              <w:t>annee</w:t>
+                            </w:r>
+                            <w:proofErr w:type="spellEnd"/>
+                            <w:r>
+                              <w:rPr>
+                                <w:rFonts w:ascii="Courier New" w:hAnsi="Courier New" w:cs="Courier New"/>
+                                <w:sz w:val="20"/>
+                              </w:rPr>
+                              <w:t>": "2019"</w:t>
+                            </w:r>
+                            <w:r>
+                              <w:rPr>
+                                <w:rFonts w:ascii="Courier New" w:hAnsi="Courier New" w:cs="Courier New"/>
+                                <w:sz w:val="20"/>
+                              </w:rPr>
+                              <w:br/>
+                            </w:r>
+                            <w:r>
+                              <w:rPr>
+                                <w:rFonts w:ascii="Courier New" w:hAnsi="Courier New" w:cs="Courier New"/>
+                                <w:sz w:val="12"/>
+                                <w:szCs w:val="10"/>
+                              </w:rPr>
+                              <w:t xml:space="preserve">            </w:t>
+                            </w:r>
+                            <w:r>
+                              <w:rPr>
+                                <w:rFonts w:ascii="Courier New" w:hAnsi="Courier New" w:cs="Courier New"/>
+                                <w:sz w:val="20"/>
+                              </w:rPr>
+                              <w:t>},</w:t>
+                            </w:r>
+                            <w:r>
+                              <w:rPr>
+                                <w:rFonts w:ascii="Courier New" w:hAnsi="Courier New" w:cs="Courier New"/>
+                                <w:sz w:val="20"/>
+                              </w:rPr>
+                              <w:br/>
+                            </w:r>
+                            <w:r>
+                              <w:rPr>
+                                <w:rFonts w:ascii="Courier New" w:hAnsi="Courier New" w:cs="Courier New"/>
+                                <w:sz w:val="12"/>
+                                <w:szCs w:val="10"/>
+                              </w:rPr>
+                              <w:t xml:space="preserve">            </w:t>
+                            </w:r>
+                            <w:r>
+                              <w:rPr>
+                                <w:rFonts w:ascii="Courier New" w:hAnsi="Courier New" w:cs="Courier New"/>
+                                <w:sz w:val="20"/>
+                              </w:rPr>
+                              <w:t>"film": {</w:t>
+                            </w:r>
+                            <w:r>
+                              <w:rPr>
+                                <w:rFonts w:ascii="Courier New" w:hAnsi="Courier New" w:cs="Courier New"/>
+                                <w:sz w:val="20"/>
+                              </w:rPr>
+                              <w:br/>
+                            </w:r>
+                            <w:r>
+                              <w:rPr>
+                                <w:rFonts w:ascii="Courier New" w:hAnsi="Courier New" w:cs="Courier New"/>
+                                <w:sz w:val="12"/>
+                                <w:szCs w:val="10"/>
+                              </w:rPr>
+                              <w:t xml:space="preserve">               </w:t>
+                            </w:r>
+                            <w:r>
+                              <w:rPr>
+                                <w:rFonts w:ascii="Courier New" w:hAnsi="Courier New" w:cs="Courier New"/>
+                                <w:sz w:val="20"/>
+                              </w:rPr>
+                              <w:t>"titre": "Le magnifique projet de SER - Le retour",</w:t>
+                            </w:r>
+                            <w:r>
+                              <w:rPr>
+                                <w:rFonts w:ascii="Courier New" w:hAnsi="Courier New" w:cs="Courier New"/>
+                                <w:sz w:val="20"/>
+                              </w:rPr>
+                              <w:br/>
+                            </w:r>
+                            <w:r>
+                              <w:rPr>
+                                <w:rFonts w:ascii="Courier New" w:hAnsi="Courier New" w:cs="Courier New"/>
+                                <w:sz w:val="12"/>
+                                <w:szCs w:val="10"/>
+                              </w:rPr>
+                              <w:t xml:space="preserve">               </w:t>
+                            </w:r>
+                            <w:r>
+                              <w:rPr>
+                                <w:rFonts w:ascii="Courier New" w:hAnsi="Courier New" w:cs="Courier New"/>
+                                <w:sz w:val="20"/>
+                              </w:rPr>
+                              <w:t>"acteurs": {</w:t>
+                            </w:r>
+                            <w:r>
+                              <w:rPr>
+                                <w:rFonts w:ascii="Courier New" w:hAnsi="Courier New" w:cs="Courier New"/>
+                                <w:sz w:val="20"/>
+                              </w:rPr>
+                              <w:br/>
+                            </w:r>
+                            <w:r>
+                              <w:rPr>
+                                <w:rFonts w:ascii="Courier New" w:hAnsi="Courier New" w:cs="Courier New"/>
+                                <w:sz w:val="12"/>
+                                <w:szCs w:val="10"/>
+                              </w:rPr>
+                              <w:t xml:space="preserve">                  </w:t>
+                            </w:r>
+                            <w:r>
+                              <w:rPr>
+                                <w:rFonts w:ascii="Courier New" w:hAnsi="Courier New" w:cs="Courier New"/>
+                                <w:sz w:val="20"/>
+                              </w:rPr>
+                              <w:t>"acteur": [</w:t>
+                            </w:r>
+                            <w:r>
+                              <w:rPr>
+                                <w:rFonts w:ascii="Courier New" w:hAnsi="Courier New" w:cs="Courier New"/>
+                                <w:sz w:val="20"/>
+                              </w:rPr>
+                              <w:br/>
+                            </w:r>
+                            <w:r>
+                              <w:rPr>
+                                <w:rFonts w:ascii="Courier New" w:hAnsi="Courier New" w:cs="Courier New"/>
+                                <w:sz w:val="12"/>
+                                <w:szCs w:val="10"/>
+                              </w:rPr>
+                              <w:t xml:space="preserve">                     </w:t>
+                            </w:r>
+                            <w:r>
+                              <w:rPr>
+                                <w:rFonts w:ascii="Courier New" w:hAnsi="Courier New" w:cs="Courier New"/>
+                                <w:sz w:val="20"/>
+                              </w:rPr>
+                              <w:t>{</w:t>
+                            </w:r>
+                            <w:r>
+                              <w:rPr>
+                                <w:rFonts w:ascii="Courier New" w:hAnsi="Courier New" w:cs="Courier New"/>
+                                <w:sz w:val="20"/>
+                              </w:rPr>
+                              <w:br/>
+                            </w:r>
+                            <w:r>
+                              <w:rPr>
+                                <w:rFonts w:ascii="Courier New" w:hAnsi="Courier New" w:cs="Courier New"/>
+                                <w:sz w:val="12"/>
+                                <w:szCs w:val="10"/>
+                              </w:rPr>
+                              <w:t xml:space="preserve">                        </w:t>
+                            </w:r>
+                            <w:r>
+                              <w:rPr>
+                                <w:rFonts w:ascii="Courier New" w:hAnsi="Courier New" w:cs="Courier New"/>
+                                <w:sz w:val="20"/>
+                              </w:rPr>
+                              <w:t>"</w:t>
+                            </w:r>
+                            <w:proofErr w:type="spellStart"/>
+                            <w:r>
+                              <w:rPr>
+                                <w:rFonts w:ascii="Courier New" w:hAnsi="Courier New" w:cs="Courier New"/>
+                                <w:sz w:val="20"/>
+                              </w:rPr>
+                              <w:t>nom_naissance</w:t>
+                            </w:r>
+                            <w:proofErr w:type="spellEnd"/>
+                            <w:r>
+                              <w:rPr>
+                                <w:rFonts w:ascii="Courier New" w:hAnsi="Courier New" w:cs="Courier New"/>
+                                <w:sz w:val="20"/>
+                              </w:rPr>
+                              <w:t xml:space="preserve">": "Johanna </w:t>
+                            </w:r>
+                            <w:proofErr w:type="spellStart"/>
+                            <w:r>
+                              <w:rPr>
+                                <w:rFonts w:ascii="Courier New" w:hAnsi="Courier New" w:cs="Courier New"/>
+                                <w:sz w:val="20"/>
+                              </w:rPr>
+                              <w:t>Melly</w:t>
+                            </w:r>
+                            <w:proofErr w:type="spellEnd"/>
+                            <w:r>
+                              <w:rPr>
+                                <w:rFonts w:ascii="Courier New" w:hAnsi="Courier New" w:cs="Courier New"/>
+                                <w:sz w:val="20"/>
+                              </w:rPr>
+                              <w:t>"</w:t>
+                            </w:r>
+                            <w:r>
+                              <w:rPr>
+                                <w:rFonts w:ascii="Courier New" w:hAnsi="Courier New" w:cs="Courier New"/>
+                                <w:sz w:val="20"/>
+                              </w:rPr>
+                              <w:br/>
+                            </w:r>
+                            <w:r>
+                              <w:rPr>
+                                <w:rFonts w:ascii="Courier New" w:hAnsi="Courier New" w:cs="Courier New"/>
+                                <w:sz w:val="12"/>
+                                <w:szCs w:val="10"/>
+                              </w:rPr>
+                              <w:t xml:space="preserve">                     </w:t>
+                            </w:r>
+                            <w:r>
+                              <w:rPr>
+                                <w:rFonts w:ascii="Courier New" w:hAnsi="Courier New" w:cs="Courier New"/>
+                                <w:sz w:val="20"/>
+                              </w:rPr>
+                              <w:t>},</w:t>
+                            </w:r>
+                            <w:r>
+                              <w:rPr>
+                                <w:rFonts w:ascii="Courier New" w:hAnsi="Courier New" w:cs="Courier New"/>
+                                <w:sz w:val="20"/>
+                              </w:rPr>
+                              <w:br/>
+                            </w:r>
+                            <w:r>
+                              <w:rPr>
+                                <w:rFonts w:ascii="Courier New" w:hAnsi="Courier New" w:cs="Courier New"/>
+                                <w:sz w:val="12"/>
+                                <w:szCs w:val="10"/>
+                              </w:rPr>
+                              <w:t xml:space="preserve">                     </w:t>
+                            </w:r>
+                            <w:r>
+                              <w:rPr>
+                                <w:rFonts w:ascii="Courier New" w:hAnsi="Courier New" w:cs="Courier New"/>
+                                <w:sz w:val="20"/>
+                              </w:rPr>
+                              <w:t>{</w:t>
+                            </w:r>
+                            <w:r>
+                              <w:rPr>
+                                <w:rFonts w:ascii="Courier New" w:hAnsi="Courier New" w:cs="Courier New"/>
+                                <w:sz w:val="20"/>
+                              </w:rPr>
+                              <w:br/>
+                            </w:r>
+                            <w:r>
+                              <w:rPr>
+                                <w:rFonts w:ascii="Courier New" w:hAnsi="Courier New" w:cs="Courier New"/>
+                                <w:sz w:val="12"/>
+                                <w:szCs w:val="10"/>
+                              </w:rPr>
+                              <w:t xml:space="preserve">                        </w:t>
+                            </w:r>
+                            <w:r>
+                              <w:rPr>
+                                <w:rFonts w:ascii="Courier New" w:hAnsi="Courier New" w:cs="Courier New"/>
+                                <w:sz w:val="20"/>
+                              </w:rPr>
+                              <w:t>"</w:t>
+                            </w:r>
+                            <w:proofErr w:type="spellStart"/>
+                            <w:r>
+                              <w:rPr>
+                                <w:rFonts w:ascii="Courier New" w:hAnsi="Courier New" w:cs="Courier New"/>
+                                <w:sz w:val="20"/>
+                              </w:rPr>
+                              <w:t>nom_naissance</w:t>
+                            </w:r>
+                            <w:proofErr w:type="spellEnd"/>
+                            <w:r>
+                              <w:rPr>
+                                <w:rFonts w:ascii="Courier New" w:hAnsi="Courier New" w:cs="Courier New"/>
+                                <w:sz w:val="20"/>
+                              </w:rPr>
+                              <w:t xml:space="preserve">": "Julien </w:t>
+                            </w:r>
+                            <w:proofErr w:type="spellStart"/>
+                            <w:r>
+                              <w:rPr>
+                                <w:rFonts w:ascii="Courier New" w:hAnsi="Courier New" w:cs="Courier New"/>
+                                <w:sz w:val="20"/>
+                              </w:rPr>
+                              <w:t>Biefer</w:t>
+                            </w:r>
+                            <w:proofErr w:type="spellEnd"/>
+                            <w:r>
+                              <w:rPr>
+                                <w:rFonts w:ascii="Courier New" w:hAnsi="Courier New" w:cs="Courier New"/>
+                                <w:sz w:val="20"/>
+                              </w:rPr>
+                              <w:t>"</w:t>
+                            </w:r>
+                            <w:r>
+                              <w:rPr>
+                                <w:rFonts w:ascii="Courier New" w:hAnsi="Courier New" w:cs="Courier New"/>
+                                <w:sz w:val="20"/>
+                              </w:rPr>
+                              <w:br/>
+                            </w:r>
+                            <w:r>
+                              <w:rPr>
+                                <w:rFonts w:ascii="Courier New" w:hAnsi="Courier New" w:cs="Courier New"/>
+                                <w:sz w:val="12"/>
+                                <w:szCs w:val="10"/>
+                              </w:rPr>
+                              <w:t xml:space="preserve">                     </w:t>
+                            </w:r>
+                            <w:r>
+                              <w:rPr>
+                                <w:rFonts w:ascii="Courier New" w:hAnsi="Courier New" w:cs="Courier New"/>
+                                <w:sz w:val="20"/>
+                              </w:rPr>
+                              <w:t>}</w:t>
+                            </w:r>
+                            <w:r>
+                              <w:rPr>
+                                <w:rFonts w:ascii="Courier New" w:hAnsi="Courier New" w:cs="Courier New"/>
+                                <w:sz w:val="20"/>
+                              </w:rPr>
+                              <w:br/>
+                            </w:r>
+                            <w:r>
+                              <w:rPr>
+                                <w:rFonts w:ascii="Courier New" w:hAnsi="Courier New" w:cs="Courier New"/>
+                                <w:sz w:val="12"/>
+                                <w:szCs w:val="10"/>
+                              </w:rPr>
+                              <w:t xml:space="preserve">                  </w:t>
+                            </w:r>
+                            <w:r>
+                              <w:rPr>
+                                <w:rFonts w:ascii="Courier New" w:hAnsi="Courier New" w:cs="Courier New"/>
+                                <w:sz w:val="20"/>
+                              </w:rPr>
+                              <w:t>]</w:t>
+                            </w:r>
+                            <w:r>
+                              <w:rPr>
+                                <w:rFonts w:ascii="Courier New" w:hAnsi="Courier New" w:cs="Courier New"/>
+                                <w:sz w:val="20"/>
+                              </w:rPr>
+                              <w:br/>
+                            </w:r>
+                            <w:r>
+                              <w:rPr>
+                                <w:rFonts w:ascii="Courier New" w:hAnsi="Courier New" w:cs="Courier New"/>
+                                <w:sz w:val="12"/>
+                                <w:szCs w:val="10"/>
+                              </w:rPr>
+                              <w:t xml:space="preserve">               </w:t>
+                            </w:r>
+                            <w:r>
+                              <w:rPr>
+                                <w:rFonts w:ascii="Courier New" w:hAnsi="Courier New" w:cs="Courier New"/>
+                                <w:sz w:val="20"/>
+                              </w:rPr>
+                              <w:t>}</w:t>
+                            </w:r>
+                            <w:r>
+                              <w:rPr>
+                                <w:rFonts w:ascii="Courier New" w:hAnsi="Courier New" w:cs="Courier New"/>
+                                <w:sz w:val="20"/>
+                              </w:rPr>
+                              <w:br/>
+                            </w:r>
+                            <w:r>
+                              <w:rPr>
+                                <w:rFonts w:ascii="Courier New" w:hAnsi="Courier New" w:cs="Courier New"/>
+                                <w:sz w:val="12"/>
+                                <w:szCs w:val="10"/>
+                              </w:rPr>
+                              <w:t xml:space="preserve">            </w:t>
+                            </w:r>
+                            <w:r>
+                              <w:rPr>
+                                <w:rFonts w:ascii="Courier New" w:hAnsi="Courier New" w:cs="Courier New"/>
+                                <w:sz w:val="20"/>
+                              </w:rPr>
+                              <w:t>}</w:t>
+                            </w:r>
+                            <w:r>
+                              <w:rPr>
+                                <w:rFonts w:ascii="Courier New" w:hAnsi="Courier New" w:cs="Courier New"/>
+                                <w:sz w:val="20"/>
+                              </w:rPr>
+                              <w:br/>
+                            </w:r>
+                            <w:r>
+                              <w:rPr>
+                                <w:rFonts w:ascii="Courier New" w:hAnsi="Courier New" w:cs="Courier New"/>
+                                <w:sz w:val="12"/>
+                                <w:szCs w:val="10"/>
+                              </w:rPr>
+                              <w:t xml:space="preserve">         </w:t>
+                            </w:r>
+                            <w:r>
+                              <w:rPr>
+                                <w:rFonts w:ascii="Courier New" w:hAnsi="Courier New" w:cs="Courier New"/>
+                                <w:sz w:val="20"/>
+                              </w:rPr>
+                              <w:t>}</w:t>
+                            </w:r>
+                            <w:r>
+                              <w:rPr>
+                                <w:rFonts w:ascii="Courier New" w:hAnsi="Courier New" w:cs="Courier New"/>
+                                <w:sz w:val="20"/>
+                              </w:rPr>
+                              <w:br/>
+                            </w:r>
+                            <w:r>
+                              <w:rPr>
+                                <w:rFonts w:ascii="Courier New" w:hAnsi="Courier New" w:cs="Courier New"/>
+                                <w:sz w:val="12"/>
+                                <w:szCs w:val="10"/>
+                              </w:rPr>
+                              <w:t xml:space="preserve">      </w:t>
+                            </w:r>
+                            <w:r>
+                              <w:rPr>
+                                <w:rFonts w:ascii="Courier New" w:hAnsi="Courier New" w:cs="Courier New"/>
+                                <w:sz w:val="20"/>
+                              </w:rPr>
+                              <w:t>]</w:t>
+                            </w:r>
+                            <w:r>
+                              <w:rPr>
+                                <w:rFonts w:ascii="Courier New" w:hAnsi="Courier New" w:cs="Courier New"/>
+                                <w:sz w:val="20"/>
+                              </w:rPr>
+                              <w:br/>
+                            </w:r>
+                            <w:r>
+                              <w:rPr>
+                                <w:rFonts w:ascii="Courier New" w:hAnsi="Courier New" w:cs="Courier New"/>
+                                <w:sz w:val="12"/>
+                                <w:szCs w:val="10"/>
+                              </w:rPr>
+                              <w:t xml:space="preserve">   </w:t>
+                            </w:r>
+                            <w:r>
+                              <w:rPr>
+                                <w:rFonts w:ascii="Courier New" w:hAnsi="Courier New" w:cs="Courier New"/>
+                                <w:sz w:val="20"/>
+                              </w:rPr>
+                              <w:t>}</w:t>
+                            </w:r>
+                            <w:r>
+                              <w:rPr>
+                                <w:rFonts w:ascii="Courier New" w:hAnsi="Courier New" w:cs="Courier New"/>
+                                <w:sz w:val="20"/>
+                              </w:rPr>
+                              <w:br/>
+                            </w:r>
+                            <w:r>
+                              <w:rPr>
+                                <w:rFonts w:ascii="Courier New" w:hAnsi="Courier New" w:cs="Courier New"/>
+                                <w:sz w:val="20"/>
+                              </w:rPr>
+                              <w:t>}</w:t>
+                            </w:r>
+                          </w:p>
+                        </w:txbxContent>
+                      </wps:txbx>
+                      <wps:bodyPr rot="0" spcFirstLastPara="0" vertOverflow="overflow" horzOverflow="overflow" vert="horz" wrap="square" lIns="91440" tIns="45720" rIns="91440" bIns="45720" numCol="1" spcCol="0" rtlCol="0" fromWordArt="0" anchor="t" anchorCtr="0" forceAA="0" compatLnSpc="1">
+                        <a:prstTxWarp prst="textNoShape">
+                          <a:avLst/>
+                        </a:prstTxWarp>
+                        <a:noAutofit/>
+                      </wps:bodyPr>
+                    </wps:wsp>
+                  </a:graphicData>
+                </a:graphic>
+                <wp14:sizeRelH relativeFrom="margin">
+                  <wp14:pctWidth>0</wp14:pctWidth>
+                </wp14:sizeRelH>
+                <wp14:sizeRelV relativeFrom="margin">
+                  <wp14:pctHeight>0</wp14:pctHeight>
+                </wp14:sizeRelV>
+              </wp:anchor>
+            </w:drawing>
+          </mc:Choice>
+          <mc:Fallback>
+            <w:pict>
+              <v:shapetype id="_x0000_t202" coordsize="21600,21600" o:spt="202" path="m,l,21600r21600,l21600,xe">
+                <v:stroke joinstyle="miter"/>
+                <v:path gradientshapeok="t" o:connecttype="rect"/>
+              </v:shapetype>
+              <v:shape id="Zone de texte 1" o:spid="_x0000_s1026" type="#_x0000_t202" style="position:absolute;left:0;text-align:left;margin-left:-62.5pt;margin-top:22.05pt;width:377.55pt;height:578.5pt;z-index:251659264;visibility:visible;mso-wrap-style:square;mso-width-percent:0;mso-height-percent:0;mso-wrap-distance-left:9pt;mso-wrap-distance-top:0;mso-wrap-distance-right:9pt;mso-wrap-distance-bottom:0;mso-position-horizontal:absolute;mso-position-horizontal-relative:text;mso-position-vertical:absolute;mso-position-vertical-relative:text;mso-width-percent:0;mso-height-percent:0;mso-width-relative:margin;mso-height-relative:margin;v-text-anchor:top" o:gfxdata="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" fillcolor="white [3201]" strokeweight=".5pt">
+                <v:textbox>
+                  <w:txbxContent>
+                    <w:p>
+                      <w:pPr>
+                        <w:jc w:val="left"/>
+                        <w:rPr>
+                          <w:rFonts w:ascii="Courier New" w:hAnsi="Courier New" w:cs="Courier New"/>
+                          <w:sz w:val="20"/>
+                        </w:rPr>
+                      </w:pPr>
+                      <w:r>
+                        <w:rPr>
+                          <w:rFonts w:ascii="Courier New" w:hAnsi="Courier New" w:cs="Courier New"/>
+                          <w:sz w:val="20"/>
+                        </w:rPr>
+                        <w:t>{</w:t>
+                      </w:r>
+                      <w:r>
+                        <w:rPr>
+                          <w:rFonts w:ascii="Courier New" w:hAnsi="Courier New" w:cs="Courier New"/>
+                          <w:sz w:val="20"/>
+                        </w:rPr>
+                        <w:br/>
+                      </w:r>
+                      <w:r>
+                        <w:rPr>
+                          <w:rFonts w:ascii="Courier New" w:hAnsi="Courier New" w:cs="Courier New"/>
+                          <w:sz w:val="12"/>
+                        </w:rPr>
+                        <w:t xml:space="preserve">   </w:t>
+                      </w:r>
+                      <w:r>
+                        <w:rPr>
+                          <w:rFonts w:ascii="Courier New" w:hAnsi="Courier New" w:cs="Courier New"/>
+                          <w:sz w:val="20"/>
+                        </w:rPr>
+                        <w:t>"projections": {</w:t>
+                      </w:r>
+                      <w:r>
+                        <w:rPr>
+                          <w:rFonts w:ascii="Courier New" w:hAnsi="Courier New" w:cs="Courier New"/>
+                          <w:sz w:val="20"/>
+                        </w:rPr>
+                        <w:br/>
+                      </w:r>
+                      <w:r>
+                        <w:rPr>
+                          <w:rFonts w:ascii="Courier New" w:hAnsi="Courier New" w:cs="Courier New"/>
+                          <w:sz w:val="12"/>
+                          <w:szCs w:val="10"/>
+                        </w:rPr>
+                        <w:t xml:space="preserve">      </w:t>
+                      </w:r>
+                      <w:r>
+                        <w:rPr>
+                          <w:rFonts w:ascii="Courier New" w:hAnsi="Courier New" w:cs="Courier New"/>
+                          <w:sz w:val="20"/>
+                        </w:rPr>
+                        <w:t>"projection": [</w:t>
+                      </w:r>
+                      <w:r>
+                        <w:rPr>
+                          <w:rFonts w:ascii="Courier New" w:hAnsi="Courier New" w:cs="Courier New"/>
+                          <w:sz w:val="20"/>
+                        </w:rPr>
+                        <w:br/>
+                      </w:r>
+                      <w:r>
+                        <w:rPr>
+                          <w:rFonts w:ascii="Courier New" w:hAnsi="Courier New" w:cs="Courier New"/>
+                          <w:sz w:val="12"/>
+                          <w:szCs w:val="10"/>
+                        </w:rPr>
+                        <w:t xml:space="preserve">         </w:t>
+                      </w:r>
+                      <w:r>
+                        <w:rPr>
+                          <w:rFonts w:ascii="Courier New" w:hAnsi="Courier New" w:cs="Courier New"/>
+                          <w:sz w:val="20"/>
+                        </w:rPr>
+                        <w:t>{</w:t>
+                      </w:r>
+                      <w:r>
+                        <w:rPr>
+                          <w:rFonts w:ascii="Courier New" w:hAnsi="Courier New" w:cs="Courier New"/>
+                          <w:sz w:val="20"/>
+                        </w:rPr>
+                        <w:br/>
+                      </w:r>
+                      <w:r>
+                        <w:rPr>
+                          <w:rFonts w:ascii="Courier New" w:hAnsi="Courier New" w:cs="Courier New"/>
+                          <w:sz w:val="12"/>
+                          <w:szCs w:val="10"/>
+                        </w:rPr>
+                        <w:t xml:space="preserve">            </w:t>
+                      </w:r>
+                      <w:r>
+                        <w:rPr>
+                          <w:rFonts w:ascii="Courier New" w:hAnsi="Courier New" w:cs="Courier New"/>
+                          <w:sz w:val="20"/>
+                        </w:rPr>
+                        <w:t>"date": {</w:t>
+                      </w:r>
+                      <w:r>
+                        <w:rPr>
+                          <w:rFonts w:ascii="Courier New" w:hAnsi="Courier New" w:cs="Courier New"/>
+                          <w:sz w:val="20"/>
+                        </w:rPr>
+                        <w:br/>
+                      </w:r>
+                      <w:r>
+                        <w:rPr>
+                          <w:rFonts w:ascii="Courier New" w:hAnsi="Courier New" w:cs="Courier New"/>
+                          <w:sz w:val="12"/>
+                          <w:szCs w:val="10"/>
+                        </w:rPr>
+                        <w:t xml:space="preserve">               </w:t>
+                      </w:r>
+                      <w:r>
+                        <w:rPr>
+                          <w:rFonts w:ascii="Courier New" w:hAnsi="Courier New" w:cs="Courier New"/>
+                          <w:sz w:val="20"/>
+                        </w:rPr>
+                        <w:t>"jour": "09",</w:t>
+                      </w:r>
+                      <w:r>
+                        <w:rPr>
+                          <w:rFonts w:ascii="Courier New" w:hAnsi="Courier New" w:cs="Courier New"/>
+                          <w:sz w:val="20"/>
+                        </w:rPr>
+                        <w:br/>
+                      </w:r>
+                      <w:r>
+                        <w:rPr>
+                          <w:rFonts w:ascii="Courier New" w:hAnsi="Courier New" w:cs="Courier New"/>
+                          <w:sz w:val="12"/>
+                          <w:szCs w:val="10"/>
+                        </w:rPr>
+                        <w:t xml:space="preserve">               </w:t>
+                      </w:r>
+                      <w:r>
+                        <w:rPr>
+                          <w:rFonts w:ascii="Courier New" w:hAnsi="Courier New" w:cs="Courier New"/>
+                          <w:sz w:val="20"/>
+                        </w:rPr>
+                        <w:t>"mois": "04",</w:t>
+                      </w:r>
+                      <w:r>
+                        <w:rPr>
+                          <w:rFonts w:ascii="Courier New" w:hAnsi="Courier New" w:cs="Courier New"/>
+                          <w:sz w:val="20"/>
+                        </w:rPr>
+                        <w:br/>
+                      </w:r>
+                      <w:r>
+                        <w:rPr>
+                          <w:rFonts w:ascii="Courier New" w:hAnsi="Courier New" w:cs="Courier New"/>
+                          <w:sz w:val="12"/>
+                          <w:szCs w:val="10"/>
+                        </w:rPr>
+                        <w:t xml:space="preserve">               </w:t>
+                      </w:r>
+                      <w:r>
+                        <w:rPr>
+                          <w:rFonts w:ascii="Courier New" w:hAnsi="Courier New" w:cs="Courier New"/>
+                          <w:sz w:val="20"/>
+                        </w:rPr>
+                        <w:t>"</w:t>
+                      </w:r>
+                      <w:proofErr w:type="spellStart"/>
+                      <w:r>
+                        <w:rPr>
+                          <w:rFonts w:ascii="Courier New" w:hAnsi="Courier New" w:cs="Courier New"/>
+                          <w:sz w:val="20"/>
+                        </w:rPr>
+                        <w:t>annee</w:t>
+                      </w:r>
+                      <w:proofErr w:type="spellEnd"/>
+                      <w:r>
+                        <w:rPr>
+                          <w:rFonts w:ascii="Courier New" w:hAnsi="Courier New" w:cs="Courier New"/>
+                          <w:sz w:val="20"/>
+                        </w:rPr>
+                        <w:t>": "2018"</w:t>
+                      </w:r>
+                      <w:r>
+                        <w:rPr>
+                          <w:rFonts w:ascii="Courier New" w:hAnsi="Courier New" w:cs="Courier New"/>
+                          <w:sz w:val="20"/>
+                        </w:rPr>
+                        <w:br/>
+                      </w:r>
+                      <w:r>
+                        <w:rPr>
+                          <w:rFonts w:ascii="Courier New" w:hAnsi="Courier New" w:cs="Courier New"/>
+                          <w:sz w:val="12"/>
+                          <w:szCs w:val="10"/>
+                        </w:rPr>
+                        <w:t xml:space="preserve">            </w:t>
+                      </w:r>
+                      <w:r>
+                        <w:rPr>
+                          <w:rFonts w:ascii="Courier New" w:hAnsi="Courier New" w:cs="Courier New"/>
+                          <w:sz w:val="20"/>
+                        </w:rPr>
+                        <w:t>},</w:t>
+                      </w:r>
+                      <w:r>
+                        <w:rPr>
+                          <w:rFonts w:ascii="Courier New" w:hAnsi="Courier New" w:cs="Courier New"/>
+                          <w:sz w:val="20"/>
+                        </w:rPr>
+                        <w:br/>
+                      </w:r>
+                      <w:r>
+                        <w:rPr>
+                          <w:rFonts w:ascii="Courier New" w:hAnsi="Courier New" w:cs="Courier New"/>
+                          <w:sz w:val="12"/>
+                          <w:szCs w:val="10"/>
+                        </w:rPr>
+                        <w:t xml:space="preserve">            </w:t>
+                      </w:r>
+                      <w:r>
+                        <w:rPr>
+                          <w:rFonts w:ascii="Courier New" w:hAnsi="Courier New" w:cs="Courier New"/>
+                          <w:sz w:val="20"/>
+                        </w:rPr>
+                        <w:t>"film": {</w:t>
+                      </w:r>
+                      <w:r>
+                        <w:rPr>
+                          <w:rFonts w:ascii="Courier New" w:hAnsi="Courier New" w:cs="Courier New"/>
+                          <w:sz w:val="20"/>
+                        </w:rPr>
+                        <w:br/>
+                      </w:r>
+                      <w:r>
+                        <w:rPr>
+                          <w:rFonts w:ascii="Courier New" w:hAnsi="Courier New" w:cs="Courier New"/>
+                          <w:sz w:val="12"/>
+                          <w:szCs w:val="10"/>
+                        </w:rPr>
+                        <w:t xml:space="preserve">               </w:t>
+                      </w:r>
+                      <w:r>
+                        <w:rPr>
+                          <w:rFonts w:ascii="Courier New" w:hAnsi="Courier New" w:cs="Courier New"/>
+                          <w:sz w:val="20"/>
+                        </w:rPr>
+                        <w:t>"titre": "Le magnifique projet de SER",</w:t>
+                      </w:r>
+                      <w:r>
+                        <w:rPr>
+                          <w:rFonts w:ascii="Courier New" w:hAnsi="Courier New" w:cs="Courier New"/>
+                          <w:sz w:val="20"/>
+                        </w:rPr>
+                        <w:br/>
+                      </w:r>
+                      <w:r>
+                        <w:rPr>
+                          <w:rFonts w:ascii="Courier New" w:hAnsi="Courier New" w:cs="Courier New"/>
+                          <w:sz w:val="12"/>
+                          <w:szCs w:val="10"/>
+                        </w:rPr>
+                        <w:t xml:space="preserve">               </w:t>
+                      </w:r>
+                      <w:r>
+                        <w:rPr>
+                          <w:rFonts w:ascii="Courier New" w:hAnsi="Courier New" w:cs="Courier New"/>
+                          <w:sz w:val="20"/>
+                        </w:rPr>
+                        <w:t>"acteurs": {</w:t>
+                      </w:r>
+                      <w:r>
+                        <w:rPr>
+                          <w:rFonts w:ascii="Courier New" w:hAnsi="Courier New" w:cs="Courier New"/>
+                          <w:sz w:val="20"/>
+                        </w:rPr>
+                        <w:br/>
+                      </w:r>
+                      <w:r>
+                        <w:rPr>
+                          <w:rFonts w:ascii="Courier New" w:hAnsi="Courier New" w:cs="Courier New"/>
+                          <w:sz w:val="12"/>
+                          <w:szCs w:val="10"/>
+                        </w:rPr>
+                        <w:t xml:space="preserve">                  </w:t>
+                      </w:r>
+                      <w:r>
+                        <w:rPr>
+                          <w:rFonts w:ascii="Courier New" w:hAnsi="Courier New" w:cs="Courier New"/>
+                          <w:sz w:val="20"/>
+                        </w:rPr>
+                        <w:t>"acteur": [</w:t>
+                      </w:r>
+                      <w:r>
+                        <w:rPr>
+                          <w:rFonts w:ascii="Courier New" w:hAnsi="Courier New" w:cs="Courier New"/>
+                          <w:sz w:val="20"/>
+                        </w:rPr>
+                        <w:br/>
+                      </w:r>
+                      <w:r>
+                        <w:rPr>
+                          <w:rFonts w:ascii="Courier New" w:hAnsi="Courier New" w:cs="Courier New"/>
+                          <w:sz w:val="12"/>
+                          <w:szCs w:val="10"/>
+                        </w:rPr>
+                        <w:t xml:space="preserve">                     </w:t>
+                      </w:r>
+                      <w:r>
+                        <w:rPr>
+                          <w:rFonts w:ascii="Courier New" w:hAnsi="Courier New" w:cs="Courier New"/>
+                          <w:sz w:val="20"/>
+                        </w:rPr>
+                        <w:t>{</w:t>
+                      </w:r>
+                      <w:r>
+                        <w:rPr>
+                          <w:rFonts w:ascii="Courier New" w:hAnsi="Courier New" w:cs="Courier New"/>
+                          <w:sz w:val="20"/>
+                        </w:rPr>
+                        <w:br/>
+                      </w:r>
+                      <w:r>
+                        <w:rPr>
+                          <w:rFonts w:ascii="Courier New" w:hAnsi="Courier New" w:cs="Courier New"/>
+                          <w:sz w:val="12"/>
+                          <w:szCs w:val="10"/>
+                        </w:rPr>
+                        <w:t xml:space="preserve">                        </w:t>
+                      </w:r>
+                      <w:r>
+                        <w:rPr>
+                          <w:rFonts w:ascii="Courier New" w:hAnsi="Courier New" w:cs="Courier New"/>
+                          <w:sz w:val="20"/>
+                        </w:rPr>
+                        <w:t>"</w:t>
+                      </w:r>
+                      <w:proofErr w:type="spellStart"/>
+                      <w:r>
+                        <w:rPr>
+                          <w:rFonts w:ascii="Courier New" w:hAnsi="Courier New" w:cs="Courier New"/>
+                          <w:sz w:val="20"/>
+                        </w:rPr>
+                        <w:t>nom_naissance</w:t>
+                      </w:r>
+                      <w:proofErr w:type="spellEnd"/>
+                      <w:r>
+                        <w:rPr>
+                          <w:rFonts w:ascii="Courier New" w:hAnsi="Courier New" w:cs="Courier New"/>
+                          <w:sz w:val="20"/>
+                        </w:rPr>
+                        <w:t>": "David Jaquet"</w:t>
+                      </w:r>
+                      <w:r>
+                        <w:rPr>
+                          <w:rFonts w:ascii="Courier New" w:hAnsi="Courier New" w:cs="Courier New"/>
+                          <w:sz w:val="20"/>
+                        </w:rPr>
+                        <w:br/>
+                      </w:r>
+                      <w:r>
+                        <w:rPr>
+                          <w:rFonts w:ascii="Courier New" w:hAnsi="Courier New" w:cs="Courier New"/>
+                          <w:sz w:val="12"/>
+                          <w:szCs w:val="10"/>
+                        </w:rPr>
+                        <w:t xml:space="preserve">                     </w:t>
+                      </w:r>
+                      <w:r>
+                        <w:rPr>
+                          <w:rFonts w:ascii="Courier New" w:hAnsi="Courier New" w:cs="Courier New"/>
+                          <w:sz w:val="20"/>
+                        </w:rPr>
+                        <w:t>},</w:t>
+                      </w:r>
+                      <w:r>
+                        <w:rPr>
+                          <w:rFonts w:ascii="Courier New" w:hAnsi="Courier New" w:cs="Courier New"/>
+                          <w:sz w:val="20"/>
+                        </w:rPr>
+                        <w:br/>
+                      </w:r>
+                      <w:r>
+                        <w:rPr>
+                          <w:rFonts w:ascii="Courier New" w:hAnsi="Courier New" w:cs="Courier New"/>
+                          <w:sz w:val="12"/>
+                          <w:szCs w:val="10"/>
+                        </w:rPr>
+                        <w:t xml:space="preserve">                     </w:t>
+                      </w:r>
+                      <w:r>
+                        <w:rPr>
+                          <w:rFonts w:ascii="Courier New" w:hAnsi="Courier New" w:cs="Courier New"/>
+                          <w:sz w:val="20"/>
+                        </w:rPr>
+                        <w:t>{</w:t>
+                      </w:r>
+                      <w:r>
+                        <w:rPr>
+                          <w:rFonts w:ascii="Courier New" w:hAnsi="Courier New" w:cs="Courier New"/>
+                          <w:sz w:val="20"/>
+                        </w:rPr>
+                        <w:br/>
+                      </w:r>
+                      <w:r>
+                        <w:rPr>
+                          <w:rFonts w:ascii="Courier New" w:hAnsi="Courier New" w:cs="Courier New"/>
+                          <w:sz w:val="12"/>
+                        </w:rPr>
+                        <w:t xml:space="preserve">                        </w:t>
+                      </w:r>
+                      <w:r>
+                        <w:rPr>
+                          <w:rFonts w:ascii="Courier New" w:hAnsi="Courier New" w:cs="Courier New"/>
+                          <w:sz w:val="20"/>
+                        </w:rPr>
+                        <w:t>"</w:t>
+                      </w:r>
+                      <w:proofErr w:type="spellStart"/>
+                      <w:r>
+                        <w:rPr>
+                          <w:rFonts w:ascii="Courier New" w:hAnsi="Courier New" w:cs="Courier New"/>
+                          <w:sz w:val="20"/>
+                        </w:rPr>
+                        <w:t>nom_naissance</w:t>
+                      </w:r>
+                      <w:proofErr w:type="spellEnd"/>
+                      <w:r>
+                        <w:rPr>
+                          <w:rFonts w:ascii="Courier New" w:hAnsi="Courier New" w:cs="Courier New"/>
+                          <w:sz w:val="20"/>
+                        </w:rPr>
+                        <w:t xml:space="preserve">": "Vincent </w:t>
+                      </w:r>
+                      <w:proofErr w:type="spellStart"/>
+                      <w:r>
+                        <w:rPr>
+                          <w:rFonts w:ascii="Courier New" w:hAnsi="Courier New" w:cs="Courier New"/>
+                          <w:sz w:val="20"/>
+                        </w:rPr>
+                        <w:t>Guidoux</w:t>
+                      </w:r>
+                      <w:proofErr w:type="spellEnd"/>
+                      <w:r>
+                        <w:rPr>
+                          <w:rFonts w:ascii="Courier New" w:hAnsi="Courier New" w:cs="Courier New"/>
+                          <w:sz w:val="20"/>
+                        </w:rPr>
+                        <w:t>"</w:t>
+                      </w:r>
+                      <w:r>
+                        <w:rPr>
+                          <w:rFonts w:ascii="Courier New" w:hAnsi="Courier New" w:cs="Courier New"/>
+                          <w:sz w:val="20"/>
+                        </w:rPr>
+                        <w:br/>
+                      </w:r>
+                      <w:r>
+                        <w:rPr>
+                          <w:rFonts w:ascii="Courier New" w:hAnsi="Courier New" w:cs="Courier New"/>
+                          <w:sz w:val="12"/>
+                        </w:rPr>
+                        <w:t xml:space="preserve">                     </w:t>
+                      </w:r>
+                      <w:r>
+                        <w:rPr>
+                          <w:rFonts w:ascii="Courier New" w:hAnsi="Courier New" w:cs="Courier New"/>
+                          <w:sz w:val="20"/>
+                        </w:rPr>
+                        <w:t>}</w:t>
+                      </w:r>
+                      <w:r>
+                        <w:rPr>
+                          <w:rFonts w:ascii="Courier New" w:hAnsi="Courier New" w:cs="Courier New"/>
+                          <w:sz w:val="20"/>
+                        </w:rPr>
+                        <w:br/>
+                      </w:r>
+                      <w:r>
+                        <w:rPr>
+                          <w:rFonts w:ascii="Courier New" w:hAnsi="Courier New" w:cs="Courier New"/>
+                          <w:sz w:val="12"/>
+                        </w:rPr>
+                        <w:t xml:space="preserve">                  </w:t>
+                      </w:r>
+                      <w:r>
+                        <w:rPr>
+                          <w:rFonts w:ascii="Courier New" w:hAnsi="Courier New" w:cs="Courier New"/>
+                          <w:sz w:val="20"/>
+                        </w:rPr>
+                        <w:t>]</w:t>
+                      </w:r>
+                      <w:r>
+                        <w:rPr>
+                          <w:rFonts w:ascii="Courier New" w:hAnsi="Courier New" w:cs="Courier New"/>
+                          <w:sz w:val="20"/>
+                        </w:rPr>
+                        <w:br/>
+                      </w:r>
+                      <w:r>
+                        <w:rPr>
+                          <w:rFonts w:ascii="Courier New" w:hAnsi="Courier New" w:cs="Courier New"/>
+                          <w:sz w:val="12"/>
+                        </w:rPr>
+                        <w:t xml:space="preserve">               </w:t>
+                      </w:r>
+                      <w:r>
+                        <w:rPr>
+                          <w:rFonts w:ascii="Courier New" w:hAnsi="Courier New" w:cs="Courier New"/>
+                          <w:sz w:val="20"/>
+                        </w:rPr>
+                        <w:t>}</w:t>
+                      </w:r>
+                      <w:r>
+                        <w:rPr>
+                          <w:rFonts w:ascii="Courier New" w:hAnsi="Courier New" w:cs="Courier New"/>
+                          <w:sz w:val="20"/>
+                        </w:rPr>
+                        <w:br/>
+                      </w:r>
+                      <w:r>
+                        <w:rPr>
+                          <w:rFonts w:ascii="Courier New" w:hAnsi="Courier New" w:cs="Courier New"/>
+                          <w:sz w:val="12"/>
+                        </w:rPr>
+                        <w:t xml:space="preserve">            </w:t>
+                      </w:r>
+                      <w:r>
+                        <w:rPr>
+                          <w:rFonts w:ascii="Courier New" w:hAnsi="Courier New" w:cs="Courier New"/>
+                          <w:sz w:val="20"/>
+                        </w:rPr>
+                        <w:t>}</w:t>
+                      </w:r>
+                      <w:r>
+                        <w:rPr>
+                          <w:rFonts w:ascii="Courier New" w:hAnsi="Courier New" w:cs="Courier New"/>
+                          <w:sz w:val="20"/>
+                        </w:rPr>
+                        <w:br/>
+                      </w:r>
+                      <w:r>
+                        <w:rPr>
+                          <w:rFonts w:ascii="Courier New" w:hAnsi="Courier New" w:cs="Courier New"/>
+                          <w:sz w:val="12"/>
+                          <w:szCs w:val="10"/>
+                        </w:rPr>
+                        <w:t xml:space="preserve">         </w:t>
+                      </w:r>
+                      <w:r>
+                        <w:rPr>
+                          <w:rFonts w:ascii="Courier New" w:hAnsi="Courier New" w:cs="Courier New"/>
+                          <w:sz w:val="20"/>
+                        </w:rPr>
+                        <w:t>},</w:t>
+                      </w:r>
+                      <w:r>
+                        <w:rPr>
+                          <w:rFonts w:ascii="Courier New" w:hAnsi="Courier New" w:cs="Courier New"/>
+                          <w:sz w:val="20"/>
+                        </w:rPr>
+                        <w:br/>
+                      </w:r>
+                      <w:r>
+                        <w:rPr>
+                          <w:rFonts w:ascii="Courier New" w:hAnsi="Courier New" w:cs="Courier New"/>
+                          <w:sz w:val="12"/>
+                          <w:szCs w:val="10"/>
+                        </w:rPr>
+                        <w:t xml:space="preserve">         </w:t>
+                      </w:r>
+                      <w:r>
+                        <w:rPr>
+                          <w:rFonts w:ascii="Courier New" w:hAnsi="Courier New" w:cs="Courier New"/>
+                          <w:sz w:val="20"/>
+                        </w:rPr>
+                        <w:t>{</w:t>
+                      </w:r>
+                      <w:r>
+                        <w:rPr>
+                          <w:rFonts w:ascii="Courier New" w:hAnsi="Courier New" w:cs="Courier New"/>
+                          <w:sz w:val="20"/>
+                        </w:rPr>
+                        <w:br/>
+                      </w:r>
+                      <w:r>
+                        <w:rPr>
+                          <w:rFonts w:ascii="Courier New" w:hAnsi="Courier New" w:cs="Courier New"/>
+                          <w:sz w:val="12"/>
+                          <w:szCs w:val="10"/>
+                        </w:rPr>
+                        <w:t xml:space="preserve">            </w:t>
+                      </w:r>
+                      <w:r>
+                        <w:rPr>
+                          <w:rFonts w:ascii="Courier New" w:hAnsi="Courier New" w:cs="Courier New"/>
+                          <w:sz w:val="20"/>
+                        </w:rPr>
+                        <w:t>"date": {</w:t>
+                      </w:r>
+                      <w:r>
+                        <w:rPr>
+                          <w:rFonts w:ascii="Courier New" w:hAnsi="Courier New" w:cs="Courier New"/>
+                          <w:sz w:val="20"/>
+                        </w:rPr>
+                        <w:br/>
+                      </w:r>
+                      <w:r>
+                        <w:rPr>
+                          <w:rFonts w:ascii="Courier New" w:hAnsi="Courier New" w:cs="Courier New"/>
+                          <w:sz w:val="12"/>
+                          <w:szCs w:val="10"/>
+                        </w:rPr>
+                        <w:t xml:space="preserve">               </w:t>
+                      </w:r>
+                      <w:r>
+                        <w:rPr>
+                          <w:rFonts w:ascii="Courier New" w:hAnsi="Courier New" w:cs="Courier New"/>
+                          <w:sz w:val="20"/>
+                        </w:rPr>
+                        <w:t>"jour": "10",</w:t>
+                      </w:r>
+                      <w:r>
+                        <w:rPr>
+                          <w:rFonts w:ascii="Courier New" w:hAnsi="Courier New" w:cs="Courier New"/>
+                          <w:sz w:val="20"/>
+                        </w:rPr>
+                        <w:br/>
+                      </w:r>
+                      <w:r>
+                        <w:rPr>
+                          <w:rFonts w:ascii="Courier New" w:hAnsi="Courier New" w:cs="Courier New"/>
+                          <w:sz w:val="12"/>
+                          <w:szCs w:val="10"/>
+                        </w:rPr>
+                        <w:t xml:space="preserve">               </w:t>
+                      </w:r>
+                      <w:r>
+                        <w:rPr>
+                          <w:rFonts w:ascii="Courier New" w:hAnsi="Courier New" w:cs="Courier New"/>
+                          <w:sz w:val="20"/>
+                        </w:rPr>
+                        <w:t>"mois": "05",</w:t>
+                      </w:r>
+                      <w:r>
+                        <w:rPr>
+                          <w:rFonts w:ascii="Courier New" w:hAnsi="Courier New" w:cs="Courier New"/>
+                          <w:sz w:val="20"/>
+                        </w:rPr>
+                        <w:br/>
+                      </w:r>
+                      <w:r>
+                        <w:rPr>
+                          <w:rFonts w:ascii="Courier New" w:hAnsi="Courier New" w:cs="Courier New"/>
+                          <w:sz w:val="12"/>
+                          <w:szCs w:val="10"/>
+                        </w:rPr>
+                        <w:t xml:space="preserve">               </w:t>
+                      </w:r>
+                      <w:r>
+                        <w:rPr>
+                          <w:rFonts w:ascii="Courier New" w:hAnsi="Courier New" w:cs="Courier New"/>
+                          <w:sz w:val="20"/>
+                        </w:rPr>
+                        <w:t>"</w:t>
+                      </w:r>
+                      <w:proofErr w:type="spellStart"/>
+                      <w:r>
+                        <w:rPr>
+                          <w:rFonts w:ascii="Courier New" w:hAnsi="Courier New" w:cs="Courier New"/>
+                          <w:sz w:val="20"/>
+                        </w:rPr>
+                        <w:t>annee</w:t>
+                      </w:r>
+                      <w:proofErr w:type="spellEnd"/>
+                      <w:r>
+                        <w:rPr>
+                          <w:rFonts w:ascii="Courier New" w:hAnsi="Courier New" w:cs="Courier New"/>
+                          <w:sz w:val="20"/>
+                        </w:rPr>
+                        <w:t>": "2019"</w:t>
+                      </w:r>
+                      <w:r>
+                        <w:rPr>
+                          <w:rFonts w:ascii="Courier New" w:hAnsi="Courier New" w:cs="Courier New"/>
+                          <w:sz w:val="20"/>
+                        </w:rPr>
+                        <w:br/>
+                      </w:r>
+                      <w:r>
+                        <w:rPr>
+                          <w:rFonts w:ascii="Courier New" w:hAnsi="Courier New" w:cs="Courier New"/>
+                          <w:sz w:val="12"/>
+                          <w:szCs w:val="10"/>
+                        </w:rPr>
+                        <w:t xml:space="preserve">            </w:t>
+                      </w:r>
+                      <w:r>
+                        <w:rPr>
+                          <w:rFonts w:ascii="Courier New" w:hAnsi="Courier New" w:cs="Courier New"/>
+                          <w:sz w:val="20"/>
+                        </w:rPr>
+                        <w:t>},</w:t>
+                      </w:r>
+                      <w:r>
+                        <w:rPr>
+                          <w:rFonts w:ascii="Courier New" w:hAnsi="Courier New" w:cs="Courier New"/>
+                          <w:sz w:val="20"/>
+                        </w:rPr>
+                        <w:br/>
+                      </w:r>
+                      <w:r>
+                        <w:rPr>
+                          <w:rFonts w:ascii="Courier New" w:hAnsi="Courier New" w:cs="Courier New"/>
+                          <w:sz w:val="12"/>
+                          <w:szCs w:val="10"/>
+                        </w:rPr>
+                        <w:t xml:space="preserve">            </w:t>
+                      </w:r>
+                      <w:r>
+                        <w:rPr>
+                          <w:rFonts w:ascii="Courier New" w:hAnsi="Courier New" w:cs="Courier New"/>
+                          <w:sz w:val="20"/>
+                        </w:rPr>
+                        <w:t>"film": {</w:t>
+                      </w:r>
+                      <w:r>
+                        <w:rPr>
+                          <w:rFonts w:ascii="Courier New" w:hAnsi="Courier New" w:cs="Courier New"/>
+                          <w:sz w:val="20"/>
+                        </w:rPr>
+                        <w:br/>
+                      </w:r>
+                      <w:r>
+                        <w:rPr>
+                          <w:rFonts w:ascii="Courier New" w:hAnsi="Courier New" w:cs="Courier New"/>
+                          <w:sz w:val="12"/>
+                          <w:szCs w:val="10"/>
+                        </w:rPr>
+                        <w:t xml:space="preserve">               </w:t>
+                      </w:r>
+                      <w:r>
+                        <w:rPr>
+                          <w:rFonts w:ascii="Courier New" w:hAnsi="Courier New" w:cs="Courier New"/>
+                          <w:sz w:val="20"/>
+                        </w:rPr>
+                        <w:t>"titre": "Le magnifique projet de SER - Le retour",</w:t>
+                      </w:r>
+                      <w:r>
+                        <w:rPr>
+                          <w:rFonts w:ascii="Courier New" w:hAnsi="Courier New" w:cs="Courier New"/>
+                          <w:sz w:val="20"/>
+                        </w:rPr>
+                        <w:br/>
+                      </w:r>
+                      <w:r>
+                        <w:rPr>
+                          <w:rFonts w:ascii="Courier New" w:hAnsi="Courier New" w:cs="Courier New"/>
+                          <w:sz w:val="12"/>
+                          <w:szCs w:val="10"/>
+                        </w:rPr>
+                        <w:t xml:space="preserve">               </w:t>
+                      </w:r>
+                      <w:r>
+                        <w:rPr>
+                          <w:rFonts w:ascii="Courier New" w:hAnsi="Courier New" w:cs="Courier New"/>
+                          <w:sz w:val="20"/>
+                        </w:rPr>
+                        <w:t>"acteurs": {</w:t>
+                      </w:r>
+                      <w:r>
+                        <w:rPr>
+                          <w:rFonts w:ascii="Courier New" w:hAnsi="Courier New" w:cs="Courier New"/>
+                          <w:sz w:val="20"/>
+                        </w:rPr>
+                        <w:br/>
+                      </w:r>
+                      <w:r>
+                        <w:rPr>
+                          <w:rFonts w:ascii="Courier New" w:hAnsi="Courier New" w:cs="Courier New"/>
+                          <w:sz w:val="12"/>
+                          <w:szCs w:val="10"/>
+                        </w:rPr>
+                        <w:t xml:space="preserve">                  </w:t>
+                      </w:r>
+                      <w:r>
+                        <w:rPr>
+                          <w:rFonts w:ascii="Courier New" w:hAnsi="Courier New" w:cs="Courier New"/>
+                          <w:sz w:val="20"/>
+                        </w:rPr>
+                        <w:t>"acteur": [</w:t>
+                      </w:r>
+                      <w:r>
+                        <w:rPr>
+                          <w:rFonts w:ascii="Courier New" w:hAnsi="Courier New" w:cs="Courier New"/>
+                          <w:sz w:val="20"/>
+                        </w:rPr>
+                        <w:br/>
+                      </w:r>
+                      <w:r>
+                        <w:rPr>
+                          <w:rFonts w:ascii="Courier New" w:hAnsi="Courier New" w:cs="Courier New"/>
+                          <w:sz w:val="12"/>
+                          <w:szCs w:val="10"/>
+                        </w:rPr>
+                        <w:t xml:space="preserve">                     </w:t>
+                      </w:r>
+                      <w:r>
+                        <w:rPr>
+                          <w:rFonts w:ascii="Courier New" w:hAnsi="Courier New" w:cs="Courier New"/>
+                          <w:sz w:val="20"/>
+                        </w:rPr>
+                        <w:t>{</w:t>
+                      </w:r>
+                      <w:r>
+                        <w:rPr>
+                          <w:rFonts w:ascii="Courier New" w:hAnsi="Courier New" w:cs="Courier New"/>
+                          <w:sz w:val="20"/>
+                        </w:rPr>
+                        <w:br/>
+                      </w:r>
+                      <w:r>
+                        <w:rPr>
+                          <w:rFonts w:ascii="Courier New" w:hAnsi="Courier New" w:cs="Courier New"/>
+                          <w:sz w:val="12"/>
+                          <w:szCs w:val="10"/>
+                        </w:rPr>
+                        <w:t xml:space="preserve">                        </w:t>
+                      </w:r>
+                      <w:r>
+                        <w:rPr>
+                          <w:rFonts w:ascii="Courier New" w:hAnsi="Courier New" w:cs="Courier New"/>
+                          <w:sz w:val="20"/>
+                        </w:rPr>
+                        <w:t>"</w:t>
+                      </w:r>
+                      <w:proofErr w:type="spellStart"/>
+                      <w:r>
+                        <w:rPr>
+                          <w:rFonts w:ascii="Courier New" w:hAnsi="Courier New" w:cs="Courier New"/>
+                          <w:sz w:val="20"/>
+                        </w:rPr>
+                        <w:t>nom_naissance</w:t>
+                      </w:r>
+                      <w:proofErr w:type="spellEnd"/>
+                      <w:r>
+                        <w:rPr>
+                          <w:rFonts w:ascii="Courier New" w:hAnsi="Courier New" w:cs="Courier New"/>
+                          <w:sz w:val="20"/>
+                        </w:rPr>
+                        <w:t xml:space="preserve">": "Johanna </w:t>
+                      </w:r>
+                      <w:proofErr w:type="spellStart"/>
+                      <w:r>
+                        <w:rPr>
+                          <w:rFonts w:ascii="Courier New" w:hAnsi="Courier New" w:cs="Courier New"/>
+                          <w:sz w:val="20"/>
+                        </w:rPr>
+                        <w:t>Melly</w:t>
+                      </w:r>
+                      <w:proofErr w:type="spellEnd"/>
+                      <w:r>
+                        <w:rPr>
+                          <w:rFonts w:ascii="Courier New" w:hAnsi="Courier New" w:cs="Courier New"/>
+                          <w:sz w:val="20"/>
+                        </w:rPr>
+                        <w:t>"</w:t>
+                      </w:r>
+                      <w:r>
+                        <w:rPr>
+                          <w:rFonts w:ascii="Courier New" w:hAnsi="Courier New" w:cs="Courier New"/>
+                          <w:sz w:val="20"/>
+                        </w:rPr>
+                        <w:br/>
+                      </w:r>
+                      <w:r>
+                        <w:rPr>
+                          <w:rFonts w:ascii="Courier New" w:hAnsi="Courier New" w:cs="Courier New"/>
+                          <w:sz w:val="12"/>
+                          <w:szCs w:val="10"/>
+                        </w:rPr>
+                        <w:t xml:space="preserve">                     </w:t>
+                      </w:r>
+                      <w:r>
+                        <w:rPr>
+                          <w:rFonts w:ascii="Courier New" w:hAnsi="Courier New" w:cs="Courier New"/>
+                          <w:sz w:val="20"/>
+                        </w:rPr>
+                        <w:t>},</w:t>
+                      </w:r>
+                      <w:r>
+                        <w:rPr>
+                          <w:rFonts w:ascii="Courier New" w:hAnsi="Courier New" w:cs="Courier New"/>
+                          <w:sz w:val="20"/>
+                        </w:rPr>
+                        <w:br/>
+                      </w:r>
+                      <w:r>
+                        <w:rPr>
+                          <w:rFonts w:ascii="Courier New" w:hAnsi="Courier New" w:cs="Courier New"/>
+                          <w:sz w:val="12"/>
+                          <w:szCs w:val="10"/>
+                        </w:rPr>
+                        <w:t xml:space="preserve">                     </w:t>
+                      </w:r>
+                      <w:r>
+                        <w:rPr>
+                          <w:rFonts w:ascii="Courier New" w:hAnsi="Courier New" w:cs="Courier New"/>
+                          <w:sz w:val="20"/>
+                        </w:rPr>
+                        <w:t>{</w:t>
+                      </w:r>
+                      <w:r>
+                        <w:rPr>
+                          <w:rFonts w:ascii="Courier New" w:hAnsi="Courier New" w:cs="Courier New"/>
+                          <w:sz w:val="20"/>
+                        </w:rPr>
+                        <w:br/>
+                      </w:r>
+                      <w:r>
+                        <w:rPr>
+                          <w:rFonts w:ascii="Courier New" w:hAnsi="Courier New" w:cs="Courier New"/>
+                          <w:sz w:val="12"/>
+                          <w:szCs w:val="10"/>
+                        </w:rPr>
+                        <w:t xml:space="preserve">                        </w:t>
+                      </w:r>
+                      <w:r>
+                        <w:rPr>
+                          <w:rFonts w:ascii="Courier New" w:hAnsi="Courier New" w:cs="Courier New"/>
+                          <w:sz w:val="20"/>
+                        </w:rPr>
+                        <w:t>"</w:t>
+                      </w:r>
+                      <w:proofErr w:type="spellStart"/>
+                      <w:r>
+                        <w:rPr>
+                          <w:rFonts w:ascii="Courier New" w:hAnsi="Courier New" w:cs="Courier New"/>
+                          <w:sz w:val="20"/>
+                        </w:rPr>
+                        <w:t>nom_naissance</w:t>
+                      </w:r>
+                      <w:proofErr w:type="spellEnd"/>
+                      <w:r>
+                        <w:rPr>
+                          <w:rFonts w:ascii="Courier New" w:hAnsi="Courier New" w:cs="Courier New"/>
+                          <w:sz w:val="20"/>
+                        </w:rPr>
+                        <w:t xml:space="preserve">": "Julien </w:t>
+                      </w:r>
+                      <w:proofErr w:type="spellStart"/>
+                      <w:r>
+                        <w:rPr>
+                          <w:rFonts w:ascii="Courier New" w:hAnsi="Courier New" w:cs="Courier New"/>
+                          <w:sz w:val="20"/>
+                        </w:rPr>
+                        <w:t>Biefer</w:t>
+                      </w:r>
+                      <w:proofErr w:type="spellEnd"/>
+                      <w:r>
+                        <w:rPr>
+                          <w:rFonts w:ascii="Courier New" w:hAnsi="Courier New" w:cs="Courier New"/>
+                          <w:sz w:val="20"/>
+                        </w:rPr>
+                        <w:t>"</w:t>
+                      </w:r>
+                      <w:r>
+                        <w:rPr>
+                          <w:rFonts w:ascii="Courier New" w:hAnsi="Courier New" w:cs="Courier New"/>
+                          <w:sz w:val="20"/>
+                        </w:rPr>
+                        <w:br/>
+                      </w:r>
+                      <w:r>
+                        <w:rPr>
+                          <w:rFonts w:ascii="Courier New" w:hAnsi="Courier New" w:cs="Courier New"/>
+                          <w:sz w:val="12"/>
+                          <w:szCs w:val="10"/>
+                        </w:rPr>
+                        <w:t xml:space="preserve">                     </w:t>
+                      </w:r>
+                      <w:r>
+                        <w:rPr>
+                          <w:rFonts w:ascii="Courier New" w:hAnsi="Courier New" w:cs="Courier New"/>
+                          <w:sz w:val="20"/>
+                        </w:rPr>
+                        <w:t>}</w:t>
+                      </w:r>
+                      <w:r>
+                        <w:rPr>
+                          <w:rFonts w:ascii="Courier New" w:hAnsi="Courier New" w:cs="Courier New"/>
+                          <w:sz w:val="20"/>
+                        </w:rPr>
+                        <w:br/>
+                      </w:r>
+                      <w:r>
+                        <w:rPr>
+                          <w:rFonts w:ascii="Courier New" w:hAnsi="Courier New" w:cs="Courier New"/>
+                          <w:sz w:val="12"/>
+                          <w:szCs w:val="10"/>
+                        </w:rPr>
+                        <w:t xml:space="preserve">                  </w:t>
+                      </w:r>
+                      <w:r>
+                        <w:rPr>
+                          <w:rFonts w:ascii="Courier New" w:hAnsi="Courier New" w:cs="Courier New"/>
+                          <w:sz w:val="20"/>
+                        </w:rPr>
+                        <w:t>]</w:t>
+                      </w:r>
+                      <w:r>
+                        <w:rPr>
+                          <w:rFonts w:ascii="Courier New" w:hAnsi="Courier New" w:cs="Courier New"/>
+                          <w:sz w:val="20"/>
+                        </w:rPr>
+                        <w:br/>
+                      </w:r>
+                      <w:r>
+                        <w:rPr>
+                          <w:rFonts w:ascii="Courier New" w:hAnsi="Courier New" w:cs="Courier New"/>
+                          <w:sz w:val="12"/>
+                          <w:szCs w:val="10"/>
+                        </w:rPr>
+                        <w:t xml:space="preserve">               </w:t>
+                      </w:r>
+                      <w:r>
+                        <w:rPr>
+                          <w:rFonts w:ascii="Courier New" w:hAnsi="Courier New" w:cs="Courier New"/>
+                          <w:sz w:val="20"/>
+                        </w:rPr>
+                        <w:t>}</w:t>
+                      </w:r>
+                      <w:r>
+                        <w:rPr>
+                          <w:rFonts w:ascii="Courier New" w:hAnsi="Courier New" w:cs="Courier New"/>
+                          <w:sz w:val="20"/>
+                        </w:rPr>
+                        <w:br/>
+                      </w:r>
+                      <w:r>
+                        <w:rPr>
+                          <w:rFonts w:ascii="Courier New" w:hAnsi="Courier New" w:cs="Courier New"/>
+                          <w:sz w:val="12"/>
+                          <w:szCs w:val="10"/>
+                        </w:rPr>
+                        <w:t xml:space="preserve">            </w:t>
+                      </w:r>
+                      <w:r>
+                        <w:rPr>
+                          <w:rFonts w:ascii="Courier New" w:hAnsi="Courier New" w:cs="Courier New"/>
+                          <w:sz w:val="20"/>
+                        </w:rPr>
+                        <w:t>}</w:t>
+                      </w:r>
+                      <w:r>
+                        <w:rPr>
+                          <w:rFonts w:ascii="Courier New" w:hAnsi="Courier New" w:cs="Courier New"/>
+                          <w:sz w:val="20"/>
+                        </w:rPr>
+                        <w:br/>
+                      </w:r>
+                      <w:r>
+                        <w:rPr>
+                          <w:rFonts w:ascii="Courier New" w:hAnsi="Courier New" w:cs="Courier New"/>
+                          <w:sz w:val="12"/>
+                          <w:szCs w:val="10"/>
+                        </w:rPr>
+                        <w:t xml:space="preserve">         </w:t>
+                      </w:r>
+                      <w:r>
+                        <w:rPr>
+                          <w:rFonts w:ascii="Courier New" w:hAnsi="Courier New" w:cs="Courier New"/>
+                          <w:sz w:val="20"/>
+                        </w:rPr>
+                        <w:t>}</w:t>
+                      </w:r>
+                      <w:r>
+                        <w:rPr>
+                          <w:rFonts w:ascii="Courier New" w:hAnsi="Courier New" w:cs="Courier New"/>
+                          <w:sz w:val="20"/>
+                        </w:rPr>
+                        <w:br/>
+                      </w:r>
+                      <w:r>
+                        <w:rPr>
+                          <w:rFonts w:ascii="Courier New" w:hAnsi="Courier New" w:cs="Courier New"/>
+                          <w:sz w:val="12"/>
+                          <w:szCs w:val="10"/>
+                        </w:rPr>
+                        <w:t xml:space="preserve">      </w:t>
+                      </w:r>
+                      <w:r>
+                        <w:rPr>
+                          <w:rFonts w:ascii="Courier New" w:hAnsi="Courier New" w:cs="Courier New"/>
+                          <w:sz w:val="20"/>
+                        </w:rPr>
+                        <w:t>]</w:t>
+                      </w:r>
+                      <w:r>
+                        <w:rPr>
+                          <w:rFonts w:ascii="Courier New" w:hAnsi="Courier New" w:cs="Courier New"/>
+                          <w:sz w:val="20"/>
+                        </w:rPr>
+                        <w:br/>
+                      </w:r>
+                      <w:r>
+                        <w:rPr>
+                          <w:rFonts w:ascii="Courier New" w:hAnsi="Courier New" w:cs="Courier New"/>
+                          <w:sz w:val="12"/>
+                          <w:szCs w:val="10"/>
+                        </w:rPr>
+                        <w:t xml:space="preserve">   </w:t>
+                      </w:r>
+                      <w:r>
+                        <w:rPr>
+                          <w:rFonts w:ascii="Courier New" w:hAnsi="Courier New" w:cs="Courier New"/>
+                          <w:sz w:val="20"/>
+                        </w:rPr>
+                        <w:t>}</w:t>
+                      </w:r>
+                      <w:r>
+                        <w:rPr>
+                          <w:rFonts w:ascii="Courier New" w:hAnsi="Courier New" w:cs="Courier New"/>
+                          <w:sz w:val="20"/>
+                        </w:rPr>
+                        <w:br/>
+                      </w:r>
+                      <w:r>
+                        <w:rPr>
+                          <w:rFonts w:ascii="Courier New" w:hAnsi="Courier New" w:cs="Courier New"/>
+                          <w:sz w:val="20"/>
+                        </w:rPr>
+                        <w:t>}</w:t>
+                      </w:r>
+                    </w:p>
+                  </w:txbxContent>
+                </v:textbox>
+                <w10:wrap type="square"/>
+              </v:shape>
+            </w:pict>
+          </mc:Fallback>
+        </mc:AlternateContent>
+      </w:r>
+      <w:r>
+        <w:t>JSON</w:t>
+      </w:r>
+    </w:p>
+    <w:p/>
+    <w:p>
+      <w:pPr>
+        <w:pStyle w:val="Titre1"/>
+      </w:pPr>
+      <w:bookmarkStart w:id="8" w:name="_GoBack"/>
+      <w:bookmarkEnd w:id="8"/>
       <w:r>
         <w:t>Conclusion</w:t>
       </w:r>
-      <w:bookmarkEnd w:id="8"/>
+      <w:bookmarkEnd w:id="7"/>
     </w:p>
     <w:sectPr>
       <w:headerReference w:type="default" r:id="rId13"/>
@@ -13239,7 +15609,7 @@
 </file>
 
 <file path=customXml/itemProps1.xml><?xml version="1.0" encoding="utf-8"?>
-<ds:datastoreItem xmlns:ds="http://schemas.openxmlformats.org/officeDocument/2006/customXml" ds:itemID="{7746A3CF-40B8-4F7F-898F-A5410F5EB3A2}">
+<ds:datastoreItem xmlns:ds="http://schemas.openxmlformats.org/officeDocument/2006/customXml" ds:itemID="{BB3EB73D-382D-43B2-8AB9-B457D9179A77}">
   <ds:schemaRefs>
     <ds:schemaRef ds:uri="http://schemas.openxmlformats.org/officeDocument/2006/bibliography"/>
   </ds:schemaRefs>

</xml_diff>